<commit_message>
add order and timer
</commit_message>
<xml_diff>
--- a/documents/Тех задание.docx
+++ b/documents/Тех задание.docx
@@ -1,6 +1,6 @@
 
 <file path=word/document.xml><?xml version="1.0" encoding="utf-8"?>
-<w:document xmlns:wpc="http://schemas.microsoft.com/office/word/2010/wordprocessingCanvas" xmlns:cx="http://schemas.microsoft.com/office/drawing/2014/chartex" xmlns:cx1="http://schemas.microsoft.com/office/drawing/2015/9/8/chartex" xmlns:cx2="http://schemas.microsoft.com/office/drawing/2015/10/21/chartex" xmlns:cx3="http://schemas.microsoft.com/office/drawing/2016/5/9/chartex" xmlns:cx4="http://schemas.microsoft.com/office/drawing/2016/5/10/chartex" xmlns:cx5="http://schemas.microsoft.com/office/drawing/2016/5/11/chartex" xmlns:cx6="http://schemas.microsoft.com/office/drawing/2016/5/12/chartex" xmlns:cx7="http://schemas.microsoft.com/office/drawing/2016/5/13/chartex" xmlns:cx8="http://schemas.microsoft.com/office/drawing/2016/5/14/chartex" xmlns:mc="http://schemas.openxmlformats.org/markup-compatibility/2006" xmlns:aink="http://schemas.microsoft.com/office/drawing/2016/ink" xmlns:am3d="http://schemas.microsoft.com/office/drawing/2017/model3d" xmlns:o="urn:schemas-microsoft-com:office:office" xmlns:r="http://schemas.openxmlformats.org/officeDocument/2006/relationships" xmlns:m="http://schemas.openxmlformats.org/officeDocument/2006/math" xmlns:v="urn:schemas-microsoft-com:vml" xmlns:wp14="http://schemas.microsoft.com/office/word/2010/wordprocessingDrawing" xmlns:wp="http://schemas.openxmlformats.org/drawingml/2006/wordprocessingDrawing" xmlns:w10="urn:schemas-microsoft-com:office:word" xmlns:w="http://schemas.openxmlformats.org/wordprocessingml/2006/main" xmlns:w14="http://schemas.microsoft.com/office/word/2010/wordml" xmlns:w15="http://schemas.microsoft.com/office/word/2012/wordml" xmlns:w16cex="http://schemas.microsoft.com/office/word/2018/wordml/cex" xmlns:w16cid="http://schemas.microsoft.com/office/word/2016/wordml/cid" xmlns:w16="http://schemas.microsoft.com/office/word/2018/wordml" xmlns:w16se="http://schemas.microsoft.com/office/word/2015/wordml/symex" xmlns:wpg="http://schemas.microsoft.com/office/word/2010/wordprocessingGroup" xmlns:wpi="http://schemas.microsoft.com/office/word/2010/wordprocessingInk" xmlns:wne="http://schemas.microsoft.com/office/word/2006/wordml" xmlns:wps="http://schemas.microsoft.com/office/word/2010/wordprocessingShape" mc:Ignorable="w14 w15 w16se w16cid w16 w16cex wp14">
+<w:document xmlns:wpc="http://schemas.microsoft.com/office/word/2010/wordprocessingCanvas" xmlns:cx="http://schemas.microsoft.com/office/drawing/2014/chartex" xmlns:cx1="http://schemas.microsoft.com/office/drawing/2015/9/8/chartex" xmlns:cx2="http://schemas.microsoft.com/office/drawing/2015/10/21/chartex" xmlns:cx3="http://schemas.microsoft.com/office/drawing/2016/5/9/chartex" xmlns:cx4="http://schemas.microsoft.com/office/drawing/2016/5/10/chartex" xmlns:cx5="http://schemas.microsoft.com/office/drawing/2016/5/11/chartex" xmlns:cx6="http://schemas.microsoft.com/office/drawing/2016/5/12/chartex" xmlns:cx7="http://schemas.microsoft.com/office/drawing/2016/5/13/chartex" xmlns:cx8="http://schemas.microsoft.com/office/drawing/2016/5/14/chartex" xmlns:mc="http://schemas.openxmlformats.org/markup-compatibility/2006" xmlns:aink="http://schemas.microsoft.com/office/drawing/2016/ink" xmlns:am3d="http://schemas.microsoft.com/office/drawing/2017/model3d" xmlns:o="urn:schemas-microsoft-com:office:office" xmlns:r="http://schemas.openxmlformats.org/officeDocument/2006/relationships" xmlns:m="http://schemas.openxmlformats.org/officeDocument/2006/math" xmlns:v="urn:schemas-microsoft-com:vml" xmlns:wp14="http://schemas.microsoft.com/office/word/2010/wordprocessingDrawing" xmlns:wp="http://schemas.openxmlformats.org/drawingml/2006/wordprocessingDrawing" xmlns:w10="urn:schemas-microsoft-com:office:word" xmlns:w="http://schemas.openxmlformats.org/wordprocessingml/2006/main" xmlns:w14="http://schemas.microsoft.com/office/word/2010/wordml" xmlns:w15="http://schemas.microsoft.com/office/word/2012/wordml" xmlns:w16cid="http://schemas.microsoft.com/office/word/2016/wordml/cid" xmlns:w16se="http://schemas.microsoft.com/office/word/2015/wordml/symex" xmlns:wpg="http://schemas.microsoft.com/office/word/2010/wordprocessingGroup" xmlns:wpi="http://schemas.microsoft.com/office/word/2010/wordprocessingInk" xmlns:wne="http://schemas.microsoft.com/office/word/2006/wordml" xmlns:wps="http://schemas.microsoft.com/office/word/2010/wordprocessingShape" mc:Ignorable="w14 w15 w16se w16cid wp14">
   <w:body>
     <w:p>
       <w:pPr>
@@ -479,7 +479,7 @@
                 <w:szCs w:val="28"/>
                 <w:u w:val="none"/>
               </w:rPr>
-              <w:t>Матвеева</w:t>
+              <w:t>Ульянова</w:t>
             </w:r>
             <w:r>
               <w:rPr>
@@ -767,30 +767,1146 @@
         </w:rPr>
       </w:pPr>
     </w:p>
-    <w:p>
-      <w:pPr>
-        <w:spacing w:after="160" w:line="360" w:lineRule="auto"/>
-        <w:jc w:val="center"/>
-        <w:rPr>
-          <w:b/>
-          <w:noProof/>
-          <w:szCs w:val="28"/>
-          <w:u w:val="none"/>
-        </w:rPr>
-      </w:pPr>
-      <w:r>
-        <w:rPr>
+    <w:bookmarkEnd w:id="0" w:displacedByCustomXml="next"/>
+    <w:bookmarkStart w:id="1" w:name="_Toc483494395" w:displacedByCustomXml="next"/>
+    <w:bookmarkStart w:id="2" w:name="_Toc482738519" w:displacedByCustomXml="next"/>
+    <w:bookmarkStart w:id="3" w:name="_Toc482309407" w:displacedByCustomXml="next"/>
+    <w:bookmarkStart w:id="4" w:name="_Toc482281912" w:displacedByCustomXml="next"/>
+    <w:bookmarkStart w:id="5" w:name="_Toc468832866" w:displacedByCustomXml="next"/>
+    <w:sdt>
+      <w:sdtPr>
+        <w:id w:val="1647395674"/>
+        <w:docPartObj>
+          <w:docPartGallery w:val="Table of Contents"/>
+          <w:docPartUnique/>
+        </w:docPartObj>
+      </w:sdtPr>
+      <w:sdtEndPr>
+        <w:rPr>
+          <w:rFonts w:ascii="Times New Roman" w:eastAsia="Times New Roman" w:hAnsi="Times New Roman" w:cs="Times New Roman"/>
           <w:b/>
           <w:bCs/>
-          <w:color w:val="auto"/>
-          <w:kern w:val="32"/>
-          <w:szCs w:val="28"/>
-          <w:u w:val="none"/>
-        </w:rPr>
-        <w:t>В</w:t>
-      </w:r>
-      <w:bookmarkEnd w:id="0"/>
-      <w:r>
+          <w:color w:val="000000"/>
+          <w:sz w:val="28"/>
+          <w:szCs w:val="20"/>
+          <w:u w:val="single"/>
+        </w:rPr>
+      </w:sdtEndPr>
+      <w:sdtContent>
+        <w:p>
+          <w:pPr>
+            <w:pStyle w:val="aa"/>
+            <w:spacing w:before="0" w:after="240" w:line="360" w:lineRule="auto"/>
+            <w:jc w:val="center"/>
+            <w:rPr>
+              <w:rFonts w:ascii="Times New Roman" w:hAnsi="Times New Roman" w:cs="Times New Roman"/>
+              <w:b/>
+              <w:color w:val="auto"/>
+              <w:sz w:val="28"/>
+              <w:szCs w:val="28"/>
+            </w:rPr>
+          </w:pPr>
+          <w:r>
+            <w:rPr>
+              <w:rFonts w:ascii="Times New Roman" w:hAnsi="Times New Roman" w:cs="Times New Roman"/>
+              <w:b/>
+              <w:color w:val="auto"/>
+              <w:sz w:val="28"/>
+              <w:szCs w:val="28"/>
+            </w:rPr>
+            <w:t>СОДЕРЖАНИЕ</w:t>
+          </w:r>
+        </w:p>
+        <w:p>
+          <w:pPr>
+            <w:pStyle w:val="13"/>
+            <w:tabs>
+              <w:tab w:val="left" w:pos="440"/>
+              <w:tab w:val="right" w:leader="dot" w:pos="10196"/>
+            </w:tabs>
+            <w:rPr>
+              <w:noProof/>
+              <w:szCs w:val="28"/>
+              <w:u w:val="none"/>
+            </w:rPr>
+          </w:pPr>
+          <w:r>
+            <w:rPr>
+              <w:szCs w:val="28"/>
+              <w:u w:val="none"/>
+            </w:rPr>
+            <w:fldChar w:fldCharType="begin"/>
+          </w:r>
+          <w:r>
+            <w:rPr>
+              <w:szCs w:val="28"/>
+              <w:u w:val="none"/>
+            </w:rPr>
+            <w:instrText xml:space="preserve"> TOC \o "1-3" \h \z \u </w:instrText>
+          </w:r>
+          <w:r>
+            <w:rPr>
+              <w:szCs w:val="28"/>
+              <w:u w:val="none"/>
+            </w:rPr>
+            <w:fldChar w:fldCharType="separate"/>
+          </w:r>
+          <w:hyperlink w:anchor="_Toc105076522" w:history="1">
+            <w:r>
+              <w:rPr>
+                <w:rStyle w:val="ab"/>
+                <w:noProof/>
+                <w:szCs w:val="28"/>
+                <w:u w:val="none"/>
+              </w:rPr>
+              <w:t>1</w:t>
+            </w:r>
+            <w:r>
+              <w:rPr>
+                <w:noProof/>
+                <w:szCs w:val="28"/>
+                <w:u w:val="none"/>
+              </w:rPr>
+              <w:tab/>
+            </w:r>
+            <w:r>
+              <w:rPr>
+                <w:rStyle w:val="ab"/>
+                <w:noProof/>
+                <w:szCs w:val="28"/>
+                <w:u w:val="none"/>
+              </w:rPr>
+              <w:t>Основание для разработки</w:t>
+            </w:r>
+            <w:r>
+              <w:rPr>
+                <w:noProof/>
+                <w:webHidden/>
+                <w:szCs w:val="28"/>
+                <w:u w:val="none"/>
+              </w:rPr>
+              <w:tab/>
+            </w:r>
+            <w:r>
+              <w:rPr>
+                <w:noProof/>
+                <w:webHidden/>
+                <w:szCs w:val="28"/>
+                <w:u w:val="none"/>
+              </w:rPr>
+              <w:fldChar w:fldCharType="begin"/>
+            </w:r>
+            <w:r>
+              <w:rPr>
+                <w:noProof/>
+                <w:webHidden/>
+                <w:szCs w:val="28"/>
+                <w:u w:val="none"/>
+              </w:rPr>
+              <w:instrText xml:space="preserve"> PAGEREF _Toc105076522 \h </w:instrText>
+            </w:r>
+            <w:r>
+              <w:rPr>
+                <w:noProof/>
+                <w:webHidden/>
+                <w:szCs w:val="28"/>
+                <w:u w:val="none"/>
+              </w:rPr>
+            </w:r>
+            <w:r>
+              <w:rPr>
+                <w:noProof/>
+                <w:webHidden/>
+                <w:szCs w:val="28"/>
+                <w:u w:val="none"/>
+              </w:rPr>
+              <w:fldChar w:fldCharType="separate"/>
+            </w:r>
+            <w:r>
+              <w:rPr>
+                <w:noProof/>
+                <w:webHidden/>
+                <w:szCs w:val="28"/>
+                <w:u w:val="none"/>
+              </w:rPr>
+              <w:t>3</w:t>
+            </w:r>
+            <w:r>
+              <w:rPr>
+                <w:noProof/>
+                <w:webHidden/>
+                <w:szCs w:val="28"/>
+                <w:u w:val="none"/>
+              </w:rPr>
+              <w:fldChar w:fldCharType="end"/>
+            </w:r>
+          </w:hyperlink>
+        </w:p>
+        <w:p>
+          <w:pPr>
+            <w:pStyle w:val="13"/>
+            <w:tabs>
+              <w:tab w:val="left" w:pos="440"/>
+              <w:tab w:val="right" w:leader="dot" w:pos="10196"/>
+            </w:tabs>
+            <w:rPr>
+              <w:noProof/>
+              <w:szCs w:val="28"/>
+              <w:u w:val="none"/>
+            </w:rPr>
+          </w:pPr>
+          <w:hyperlink w:anchor="_Toc105076523" w:history="1">
+            <w:r>
+              <w:rPr>
+                <w:rStyle w:val="ab"/>
+                <w:noProof/>
+                <w:szCs w:val="28"/>
+                <w:u w:val="none"/>
+              </w:rPr>
+              <w:t>2</w:t>
+            </w:r>
+            <w:r>
+              <w:rPr>
+                <w:noProof/>
+                <w:szCs w:val="28"/>
+                <w:u w:val="none"/>
+              </w:rPr>
+              <w:tab/>
+            </w:r>
+            <w:r>
+              <w:rPr>
+                <w:rStyle w:val="ab"/>
+                <w:noProof/>
+                <w:szCs w:val="28"/>
+                <w:u w:val="none"/>
+              </w:rPr>
+              <w:t>Назначение разработки</w:t>
+            </w:r>
+            <w:r>
+              <w:rPr>
+                <w:noProof/>
+                <w:webHidden/>
+                <w:szCs w:val="28"/>
+                <w:u w:val="none"/>
+              </w:rPr>
+              <w:tab/>
+            </w:r>
+            <w:r>
+              <w:rPr>
+                <w:noProof/>
+                <w:webHidden/>
+                <w:szCs w:val="28"/>
+                <w:u w:val="none"/>
+              </w:rPr>
+              <w:fldChar w:fldCharType="begin"/>
+            </w:r>
+            <w:r>
+              <w:rPr>
+                <w:noProof/>
+                <w:webHidden/>
+                <w:szCs w:val="28"/>
+                <w:u w:val="none"/>
+              </w:rPr>
+              <w:instrText xml:space="preserve"> PAGEREF _Toc105076523 \h </w:instrText>
+            </w:r>
+            <w:r>
+              <w:rPr>
+                <w:noProof/>
+                <w:webHidden/>
+                <w:szCs w:val="28"/>
+                <w:u w:val="none"/>
+              </w:rPr>
+            </w:r>
+            <w:r>
+              <w:rPr>
+                <w:noProof/>
+                <w:webHidden/>
+                <w:szCs w:val="28"/>
+                <w:u w:val="none"/>
+              </w:rPr>
+              <w:fldChar w:fldCharType="separate"/>
+            </w:r>
+            <w:r>
+              <w:rPr>
+                <w:noProof/>
+                <w:webHidden/>
+                <w:szCs w:val="28"/>
+                <w:u w:val="none"/>
+              </w:rPr>
+              <w:t>3</w:t>
+            </w:r>
+            <w:r>
+              <w:rPr>
+                <w:noProof/>
+                <w:webHidden/>
+                <w:szCs w:val="28"/>
+                <w:u w:val="none"/>
+              </w:rPr>
+              <w:fldChar w:fldCharType="end"/>
+            </w:r>
+          </w:hyperlink>
+        </w:p>
+        <w:p>
+          <w:pPr>
+            <w:pStyle w:val="13"/>
+            <w:tabs>
+              <w:tab w:val="left" w:pos="440"/>
+              <w:tab w:val="right" w:leader="dot" w:pos="10196"/>
+            </w:tabs>
+            <w:rPr>
+              <w:noProof/>
+              <w:szCs w:val="28"/>
+              <w:u w:val="none"/>
+            </w:rPr>
+          </w:pPr>
+          <w:hyperlink w:anchor="_Toc105076524" w:history="1">
+            <w:r>
+              <w:rPr>
+                <w:rStyle w:val="ab"/>
+                <w:noProof/>
+                <w:szCs w:val="28"/>
+                <w:u w:val="none"/>
+              </w:rPr>
+              <w:t>3</w:t>
+            </w:r>
+            <w:r>
+              <w:rPr>
+                <w:noProof/>
+                <w:szCs w:val="28"/>
+                <w:u w:val="none"/>
+              </w:rPr>
+              <w:tab/>
+            </w:r>
+            <w:r>
+              <w:rPr>
+                <w:rStyle w:val="ab"/>
+                <w:noProof/>
+                <w:szCs w:val="28"/>
+                <w:u w:val="none"/>
+              </w:rPr>
+              <w:t>Требования к программе или программному изделию</w:t>
+            </w:r>
+            <w:r>
+              <w:rPr>
+                <w:noProof/>
+                <w:webHidden/>
+                <w:szCs w:val="28"/>
+                <w:u w:val="none"/>
+              </w:rPr>
+              <w:tab/>
+            </w:r>
+            <w:r>
+              <w:rPr>
+                <w:noProof/>
+                <w:webHidden/>
+                <w:szCs w:val="28"/>
+                <w:u w:val="none"/>
+              </w:rPr>
+              <w:fldChar w:fldCharType="begin"/>
+            </w:r>
+            <w:r>
+              <w:rPr>
+                <w:noProof/>
+                <w:webHidden/>
+                <w:szCs w:val="28"/>
+                <w:u w:val="none"/>
+              </w:rPr>
+              <w:instrText xml:space="preserve"> PAGEREF _Toc105076524 \h </w:instrText>
+            </w:r>
+            <w:r>
+              <w:rPr>
+                <w:noProof/>
+                <w:webHidden/>
+                <w:szCs w:val="28"/>
+                <w:u w:val="none"/>
+              </w:rPr>
+            </w:r>
+            <w:r>
+              <w:rPr>
+                <w:noProof/>
+                <w:webHidden/>
+                <w:szCs w:val="28"/>
+                <w:u w:val="none"/>
+              </w:rPr>
+              <w:fldChar w:fldCharType="separate"/>
+            </w:r>
+            <w:r>
+              <w:rPr>
+                <w:noProof/>
+                <w:webHidden/>
+                <w:szCs w:val="28"/>
+                <w:u w:val="none"/>
+              </w:rPr>
+              <w:t>3</w:t>
+            </w:r>
+            <w:r>
+              <w:rPr>
+                <w:noProof/>
+                <w:webHidden/>
+                <w:szCs w:val="28"/>
+                <w:u w:val="none"/>
+              </w:rPr>
+              <w:fldChar w:fldCharType="end"/>
+            </w:r>
+          </w:hyperlink>
+        </w:p>
+        <w:p>
+          <w:pPr>
+            <w:pStyle w:val="13"/>
+            <w:tabs>
+              <w:tab w:val="right" w:leader="dot" w:pos="10196"/>
+            </w:tabs>
+            <w:rPr>
+              <w:noProof/>
+              <w:szCs w:val="28"/>
+              <w:u w:val="none"/>
+            </w:rPr>
+          </w:pPr>
+          <w:hyperlink w:anchor="_Toc105076525" w:history="1">
+            <w:r>
+              <w:rPr>
+                <w:rStyle w:val="ab"/>
+                <w:noProof/>
+                <w:szCs w:val="28"/>
+                <w:u w:val="none"/>
+              </w:rPr>
+              <w:t>3.1 Требования к функциональным характеристикам</w:t>
+            </w:r>
+            <w:r>
+              <w:rPr>
+                <w:noProof/>
+                <w:webHidden/>
+                <w:szCs w:val="28"/>
+                <w:u w:val="none"/>
+              </w:rPr>
+              <w:tab/>
+            </w:r>
+            <w:r>
+              <w:rPr>
+                <w:noProof/>
+                <w:webHidden/>
+                <w:szCs w:val="28"/>
+                <w:u w:val="none"/>
+              </w:rPr>
+              <w:fldChar w:fldCharType="begin"/>
+            </w:r>
+            <w:r>
+              <w:rPr>
+                <w:noProof/>
+                <w:webHidden/>
+                <w:szCs w:val="28"/>
+                <w:u w:val="none"/>
+              </w:rPr>
+              <w:instrText xml:space="preserve"> PAGEREF _Toc105076525 \h </w:instrText>
+            </w:r>
+            <w:r>
+              <w:rPr>
+                <w:noProof/>
+                <w:webHidden/>
+                <w:szCs w:val="28"/>
+                <w:u w:val="none"/>
+              </w:rPr>
+            </w:r>
+            <w:r>
+              <w:rPr>
+                <w:noProof/>
+                <w:webHidden/>
+                <w:szCs w:val="28"/>
+                <w:u w:val="none"/>
+              </w:rPr>
+              <w:fldChar w:fldCharType="separate"/>
+            </w:r>
+            <w:r>
+              <w:rPr>
+                <w:noProof/>
+                <w:webHidden/>
+                <w:szCs w:val="28"/>
+                <w:u w:val="none"/>
+              </w:rPr>
+              <w:t>3</w:t>
+            </w:r>
+            <w:r>
+              <w:rPr>
+                <w:noProof/>
+                <w:webHidden/>
+                <w:szCs w:val="28"/>
+                <w:u w:val="none"/>
+              </w:rPr>
+              <w:fldChar w:fldCharType="end"/>
+            </w:r>
+          </w:hyperlink>
+        </w:p>
+        <w:p>
+          <w:pPr>
+            <w:pStyle w:val="13"/>
+            <w:tabs>
+              <w:tab w:val="right" w:leader="dot" w:pos="10196"/>
+            </w:tabs>
+            <w:rPr>
+              <w:noProof/>
+              <w:szCs w:val="28"/>
+              <w:u w:val="none"/>
+            </w:rPr>
+          </w:pPr>
+          <w:hyperlink w:anchor="_Toc105076526" w:history="1">
+            <w:r>
+              <w:rPr>
+                <w:rStyle w:val="ab"/>
+                <w:noProof/>
+                <w:szCs w:val="28"/>
+                <w:u w:val="none"/>
+              </w:rPr>
+              <w:t>3.2 Требования к надежности</w:t>
+            </w:r>
+            <w:r>
+              <w:rPr>
+                <w:noProof/>
+                <w:webHidden/>
+                <w:szCs w:val="28"/>
+                <w:u w:val="none"/>
+              </w:rPr>
+              <w:tab/>
+            </w:r>
+            <w:r>
+              <w:rPr>
+                <w:noProof/>
+                <w:webHidden/>
+                <w:szCs w:val="28"/>
+                <w:u w:val="none"/>
+              </w:rPr>
+              <w:fldChar w:fldCharType="begin"/>
+            </w:r>
+            <w:r>
+              <w:rPr>
+                <w:noProof/>
+                <w:webHidden/>
+                <w:szCs w:val="28"/>
+                <w:u w:val="none"/>
+              </w:rPr>
+              <w:instrText xml:space="preserve"> PAGEREF _Toc105076526 \h </w:instrText>
+            </w:r>
+            <w:r>
+              <w:rPr>
+                <w:noProof/>
+                <w:webHidden/>
+                <w:szCs w:val="28"/>
+                <w:u w:val="none"/>
+              </w:rPr>
+            </w:r>
+            <w:r>
+              <w:rPr>
+                <w:noProof/>
+                <w:webHidden/>
+                <w:szCs w:val="28"/>
+                <w:u w:val="none"/>
+              </w:rPr>
+              <w:fldChar w:fldCharType="separate"/>
+            </w:r>
+            <w:r>
+              <w:rPr>
+                <w:noProof/>
+                <w:webHidden/>
+                <w:szCs w:val="28"/>
+                <w:u w:val="none"/>
+              </w:rPr>
+              <w:t>4</w:t>
+            </w:r>
+            <w:r>
+              <w:rPr>
+                <w:noProof/>
+                <w:webHidden/>
+                <w:szCs w:val="28"/>
+                <w:u w:val="none"/>
+              </w:rPr>
+              <w:fldChar w:fldCharType="end"/>
+            </w:r>
+          </w:hyperlink>
+        </w:p>
+        <w:p>
+          <w:pPr>
+            <w:pStyle w:val="13"/>
+            <w:tabs>
+              <w:tab w:val="right" w:leader="dot" w:pos="10196"/>
+            </w:tabs>
+            <w:rPr>
+              <w:noProof/>
+              <w:szCs w:val="28"/>
+              <w:u w:val="none"/>
+            </w:rPr>
+          </w:pPr>
+          <w:hyperlink w:anchor="_Toc105076527" w:history="1">
+            <w:r>
+              <w:rPr>
+                <w:rStyle w:val="ab"/>
+                <w:noProof/>
+                <w:szCs w:val="28"/>
+                <w:u w:val="none"/>
+              </w:rPr>
+              <w:t>3.3 Требования к безопасности</w:t>
+            </w:r>
+            <w:r>
+              <w:rPr>
+                <w:noProof/>
+                <w:webHidden/>
+                <w:szCs w:val="28"/>
+                <w:u w:val="none"/>
+              </w:rPr>
+              <w:tab/>
+            </w:r>
+            <w:r>
+              <w:rPr>
+                <w:noProof/>
+                <w:webHidden/>
+                <w:szCs w:val="28"/>
+                <w:u w:val="none"/>
+              </w:rPr>
+              <w:fldChar w:fldCharType="begin"/>
+            </w:r>
+            <w:r>
+              <w:rPr>
+                <w:noProof/>
+                <w:webHidden/>
+                <w:szCs w:val="28"/>
+                <w:u w:val="none"/>
+              </w:rPr>
+              <w:instrText xml:space="preserve"> PAGEREF _Toc105076527 \h </w:instrText>
+            </w:r>
+            <w:r>
+              <w:rPr>
+                <w:noProof/>
+                <w:webHidden/>
+                <w:szCs w:val="28"/>
+                <w:u w:val="none"/>
+              </w:rPr>
+            </w:r>
+            <w:r>
+              <w:rPr>
+                <w:noProof/>
+                <w:webHidden/>
+                <w:szCs w:val="28"/>
+                <w:u w:val="none"/>
+              </w:rPr>
+              <w:fldChar w:fldCharType="separate"/>
+            </w:r>
+            <w:r>
+              <w:rPr>
+                <w:noProof/>
+                <w:webHidden/>
+                <w:szCs w:val="28"/>
+                <w:u w:val="none"/>
+              </w:rPr>
+              <w:t>4</w:t>
+            </w:r>
+            <w:r>
+              <w:rPr>
+                <w:noProof/>
+                <w:webHidden/>
+                <w:szCs w:val="28"/>
+                <w:u w:val="none"/>
+              </w:rPr>
+              <w:fldChar w:fldCharType="end"/>
+            </w:r>
+          </w:hyperlink>
+        </w:p>
+        <w:p>
+          <w:pPr>
+            <w:pStyle w:val="13"/>
+            <w:tabs>
+              <w:tab w:val="right" w:leader="dot" w:pos="10196"/>
+            </w:tabs>
+            <w:rPr>
+              <w:noProof/>
+              <w:szCs w:val="28"/>
+              <w:u w:val="none"/>
+            </w:rPr>
+          </w:pPr>
+          <w:hyperlink w:anchor="_Toc105076528" w:history="1">
+            <w:r>
+              <w:rPr>
+                <w:rStyle w:val="ab"/>
+                <w:noProof/>
+                <w:szCs w:val="28"/>
+                <w:u w:val="none"/>
+              </w:rPr>
+              <w:t>3.3 Требования к составу и параметрам технических средств</w:t>
+            </w:r>
+            <w:r>
+              <w:rPr>
+                <w:noProof/>
+                <w:webHidden/>
+                <w:szCs w:val="28"/>
+                <w:u w:val="none"/>
+              </w:rPr>
+              <w:tab/>
+            </w:r>
+            <w:r>
+              <w:rPr>
+                <w:noProof/>
+                <w:webHidden/>
+                <w:szCs w:val="28"/>
+                <w:u w:val="none"/>
+              </w:rPr>
+              <w:fldChar w:fldCharType="begin"/>
+            </w:r>
+            <w:r>
+              <w:rPr>
+                <w:noProof/>
+                <w:webHidden/>
+                <w:szCs w:val="28"/>
+                <w:u w:val="none"/>
+              </w:rPr>
+              <w:instrText xml:space="preserve"> PAGEREF _Toc105076528 \h </w:instrText>
+            </w:r>
+            <w:r>
+              <w:rPr>
+                <w:noProof/>
+                <w:webHidden/>
+                <w:szCs w:val="28"/>
+                <w:u w:val="none"/>
+              </w:rPr>
+            </w:r>
+            <w:r>
+              <w:rPr>
+                <w:noProof/>
+                <w:webHidden/>
+                <w:szCs w:val="28"/>
+                <w:u w:val="none"/>
+              </w:rPr>
+              <w:fldChar w:fldCharType="separate"/>
+            </w:r>
+            <w:r>
+              <w:rPr>
+                <w:noProof/>
+                <w:webHidden/>
+                <w:szCs w:val="28"/>
+                <w:u w:val="none"/>
+              </w:rPr>
+              <w:t>5</w:t>
+            </w:r>
+            <w:r>
+              <w:rPr>
+                <w:noProof/>
+                <w:webHidden/>
+                <w:szCs w:val="28"/>
+                <w:u w:val="none"/>
+              </w:rPr>
+              <w:fldChar w:fldCharType="end"/>
+            </w:r>
+          </w:hyperlink>
+        </w:p>
+        <w:p>
+          <w:pPr>
+            <w:pStyle w:val="13"/>
+            <w:tabs>
+              <w:tab w:val="right" w:leader="dot" w:pos="10196"/>
+            </w:tabs>
+            <w:rPr>
+              <w:noProof/>
+              <w:szCs w:val="28"/>
+              <w:u w:val="none"/>
+            </w:rPr>
+          </w:pPr>
+          <w:hyperlink w:anchor="_Toc105076529" w:history="1">
+            <w:r>
+              <w:rPr>
+                <w:rStyle w:val="ab"/>
+                <w:noProof/>
+                <w:szCs w:val="28"/>
+                <w:u w:val="none"/>
+              </w:rPr>
+              <w:t>3.4 Требования к информационной и программной совместимости</w:t>
+            </w:r>
+            <w:r>
+              <w:rPr>
+                <w:noProof/>
+                <w:webHidden/>
+                <w:szCs w:val="28"/>
+                <w:u w:val="none"/>
+              </w:rPr>
+              <w:tab/>
+            </w:r>
+            <w:r>
+              <w:rPr>
+                <w:noProof/>
+                <w:webHidden/>
+                <w:szCs w:val="28"/>
+                <w:u w:val="none"/>
+              </w:rPr>
+              <w:fldChar w:fldCharType="begin"/>
+            </w:r>
+            <w:r>
+              <w:rPr>
+                <w:noProof/>
+                <w:webHidden/>
+                <w:szCs w:val="28"/>
+                <w:u w:val="none"/>
+              </w:rPr>
+              <w:instrText xml:space="preserve"> PAGEREF _Toc105076529 \h </w:instrText>
+            </w:r>
+            <w:r>
+              <w:rPr>
+                <w:noProof/>
+                <w:webHidden/>
+                <w:szCs w:val="28"/>
+                <w:u w:val="none"/>
+              </w:rPr>
+            </w:r>
+            <w:r>
+              <w:rPr>
+                <w:noProof/>
+                <w:webHidden/>
+                <w:szCs w:val="28"/>
+                <w:u w:val="none"/>
+              </w:rPr>
+              <w:fldChar w:fldCharType="separate"/>
+            </w:r>
+            <w:r>
+              <w:rPr>
+                <w:noProof/>
+                <w:webHidden/>
+                <w:szCs w:val="28"/>
+                <w:u w:val="none"/>
+              </w:rPr>
+              <w:t>5</w:t>
+            </w:r>
+            <w:r>
+              <w:rPr>
+                <w:noProof/>
+                <w:webHidden/>
+                <w:szCs w:val="28"/>
+                <w:u w:val="none"/>
+              </w:rPr>
+              <w:fldChar w:fldCharType="end"/>
+            </w:r>
+          </w:hyperlink>
+        </w:p>
+        <w:p>
+          <w:pPr>
+            <w:pStyle w:val="13"/>
+            <w:tabs>
+              <w:tab w:val="left" w:pos="440"/>
+              <w:tab w:val="right" w:leader="dot" w:pos="10196"/>
+            </w:tabs>
+            <w:rPr>
+              <w:noProof/>
+              <w:szCs w:val="28"/>
+              <w:u w:val="none"/>
+            </w:rPr>
+          </w:pPr>
+          <w:hyperlink w:anchor="_Toc105076530" w:history="1">
+            <w:r>
+              <w:rPr>
+                <w:rStyle w:val="ab"/>
+                <w:noProof/>
+                <w:szCs w:val="28"/>
+                <w:u w:val="none"/>
+              </w:rPr>
+              <w:t>4</w:t>
+            </w:r>
+            <w:r>
+              <w:rPr>
+                <w:noProof/>
+                <w:szCs w:val="28"/>
+                <w:u w:val="none"/>
+              </w:rPr>
+              <w:tab/>
+            </w:r>
+            <w:r>
+              <w:rPr>
+                <w:rStyle w:val="ab"/>
+                <w:noProof/>
+                <w:szCs w:val="28"/>
+                <w:u w:val="none"/>
+              </w:rPr>
+              <w:t>Требования к программной документации</w:t>
+            </w:r>
+            <w:r>
+              <w:rPr>
+                <w:noProof/>
+                <w:webHidden/>
+                <w:szCs w:val="28"/>
+                <w:u w:val="none"/>
+              </w:rPr>
+              <w:tab/>
+            </w:r>
+            <w:r>
+              <w:rPr>
+                <w:noProof/>
+                <w:webHidden/>
+                <w:szCs w:val="28"/>
+                <w:u w:val="none"/>
+              </w:rPr>
+              <w:fldChar w:fldCharType="begin"/>
+            </w:r>
+            <w:r>
+              <w:rPr>
+                <w:noProof/>
+                <w:webHidden/>
+                <w:szCs w:val="28"/>
+                <w:u w:val="none"/>
+              </w:rPr>
+              <w:instrText xml:space="preserve"> PAGEREF _Toc105076530 \h </w:instrText>
+            </w:r>
+            <w:r>
+              <w:rPr>
+                <w:noProof/>
+                <w:webHidden/>
+                <w:szCs w:val="28"/>
+                <w:u w:val="none"/>
+              </w:rPr>
+            </w:r>
+            <w:r>
+              <w:rPr>
+                <w:noProof/>
+                <w:webHidden/>
+                <w:szCs w:val="28"/>
+                <w:u w:val="none"/>
+              </w:rPr>
+              <w:fldChar w:fldCharType="separate"/>
+            </w:r>
+            <w:r>
+              <w:rPr>
+                <w:noProof/>
+                <w:webHidden/>
+                <w:szCs w:val="28"/>
+                <w:u w:val="none"/>
+              </w:rPr>
+              <w:t>5</w:t>
+            </w:r>
+            <w:r>
+              <w:rPr>
+                <w:noProof/>
+                <w:webHidden/>
+                <w:szCs w:val="28"/>
+                <w:u w:val="none"/>
+              </w:rPr>
+              <w:fldChar w:fldCharType="end"/>
+            </w:r>
+          </w:hyperlink>
+        </w:p>
+        <w:p>
+          <w:pPr>
+            <w:pStyle w:val="13"/>
+            <w:tabs>
+              <w:tab w:val="left" w:pos="440"/>
+              <w:tab w:val="right" w:leader="dot" w:pos="10196"/>
+            </w:tabs>
+            <w:rPr>
+              <w:noProof/>
+              <w:szCs w:val="28"/>
+              <w:u w:val="none"/>
+            </w:rPr>
+          </w:pPr>
+          <w:hyperlink w:anchor="_Toc105076531" w:history="1">
+            <w:r>
+              <w:rPr>
+                <w:rStyle w:val="ab"/>
+                <w:noProof/>
+                <w:szCs w:val="28"/>
+                <w:u w:val="none"/>
+              </w:rPr>
+              <w:t>5</w:t>
+            </w:r>
+            <w:r>
+              <w:rPr>
+                <w:noProof/>
+                <w:szCs w:val="28"/>
+                <w:u w:val="none"/>
+              </w:rPr>
+              <w:tab/>
+            </w:r>
+            <w:r>
+              <w:rPr>
+                <w:rStyle w:val="ab"/>
+                <w:noProof/>
+                <w:szCs w:val="28"/>
+                <w:u w:val="none"/>
+              </w:rPr>
+              <w:t>Технико-экономические показатели</w:t>
+            </w:r>
+            <w:r>
+              <w:rPr>
+                <w:noProof/>
+                <w:webHidden/>
+                <w:szCs w:val="28"/>
+                <w:u w:val="none"/>
+              </w:rPr>
+              <w:tab/>
+            </w:r>
+            <w:r>
+              <w:rPr>
+                <w:noProof/>
+                <w:webHidden/>
+                <w:szCs w:val="28"/>
+                <w:u w:val="none"/>
+              </w:rPr>
+              <w:fldChar w:fldCharType="begin"/>
+            </w:r>
+            <w:r>
+              <w:rPr>
+                <w:noProof/>
+                <w:webHidden/>
+                <w:szCs w:val="28"/>
+                <w:u w:val="none"/>
+              </w:rPr>
+              <w:instrText xml:space="preserve"> PAGEREF _Toc105076531 \h </w:instrText>
+            </w:r>
+            <w:r>
+              <w:rPr>
+                <w:noProof/>
+                <w:webHidden/>
+                <w:szCs w:val="28"/>
+                <w:u w:val="none"/>
+              </w:rPr>
+            </w:r>
+            <w:r>
+              <w:rPr>
+                <w:noProof/>
+                <w:webHidden/>
+                <w:szCs w:val="28"/>
+                <w:u w:val="none"/>
+              </w:rPr>
+              <w:fldChar w:fldCharType="separate"/>
+            </w:r>
+            <w:r>
+              <w:rPr>
+                <w:noProof/>
+                <w:webHidden/>
+                <w:szCs w:val="28"/>
+                <w:u w:val="none"/>
+              </w:rPr>
+              <w:t>5</w:t>
+            </w:r>
+            <w:r>
+              <w:rPr>
+                <w:noProof/>
+                <w:webHidden/>
+                <w:szCs w:val="28"/>
+                <w:u w:val="none"/>
+              </w:rPr>
+              <w:fldChar w:fldCharType="end"/>
+            </w:r>
+          </w:hyperlink>
+        </w:p>
+        <w:p>
+          <w:pPr>
+            <w:pStyle w:val="13"/>
+            <w:tabs>
+              <w:tab w:val="left" w:pos="440"/>
+              <w:tab w:val="right" w:leader="dot" w:pos="10196"/>
+            </w:tabs>
+            <w:rPr>
+              <w:noProof/>
+              <w:szCs w:val="28"/>
+              <w:u w:val="none"/>
+            </w:rPr>
+          </w:pPr>
+          <w:hyperlink w:anchor="_Toc105076532" w:history="1">
+            <w:r>
+              <w:rPr>
+                <w:rStyle w:val="ab"/>
+                <w:noProof/>
+                <w:szCs w:val="28"/>
+                <w:u w:val="none"/>
+              </w:rPr>
+              <w:t>6</w:t>
+            </w:r>
+            <w:r>
+              <w:rPr>
+                <w:noProof/>
+                <w:szCs w:val="28"/>
+                <w:u w:val="none"/>
+              </w:rPr>
+              <w:tab/>
+            </w:r>
+            <w:r>
+              <w:rPr>
+                <w:rStyle w:val="ab"/>
+                <w:noProof/>
+                <w:szCs w:val="28"/>
+                <w:u w:val="none"/>
+              </w:rPr>
+              <w:t>Стадии и этапы разработки</w:t>
+            </w:r>
+            <w:r>
+              <w:rPr>
+                <w:noProof/>
+                <w:webHidden/>
+                <w:szCs w:val="28"/>
+                <w:u w:val="none"/>
+              </w:rPr>
+              <w:tab/>
+            </w:r>
+            <w:r>
+              <w:rPr>
+                <w:noProof/>
+                <w:webHidden/>
+                <w:szCs w:val="28"/>
+                <w:u w:val="none"/>
+              </w:rPr>
+              <w:fldChar w:fldCharType="begin"/>
+            </w:r>
+            <w:r>
+              <w:rPr>
+                <w:noProof/>
+                <w:webHidden/>
+                <w:szCs w:val="28"/>
+                <w:u w:val="none"/>
+              </w:rPr>
+              <w:instrText xml:space="preserve"> PAGEREF _Toc105076532 \h </w:instrText>
+            </w:r>
+            <w:r>
+              <w:rPr>
+                <w:noProof/>
+                <w:webHidden/>
+                <w:szCs w:val="28"/>
+                <w:u w:val="none"/>
+              </w:rPr>
+            </w:r>
+            <w:r>
+              <w:rPr>
+                <w:noProof/>
+                <w:webHidden/>
+                <w:szCs w:val="28"/>
+                <w:u w:val="none"/>
+              </w:rPr>
+              <w:fldChar w:fldCharType="separate"/>
+            </w:r>
+            <w:r>
+              <w:rPr>
+                <w:noProof/>
+                <w:webHidden/>
+                <w:szCs w:val="28"/>
+                <w:u w:val="none"/>
+              </w:rPr>
+              <w:t>6</w:t>
+            </w:r>
+            <w:r>
+              <w:rPr>
+                <w:noProof/>
+                <w:webHidden/>
+                <w:szCs w:val="28"/>
+                <w:u w:val="none"/>
+              </w:rPr>
+              <w:fldChar w:fldCharType="end"/>
+            </w:r>
+          </w:hyperlink>
+        </w:p>
+        <w:p>
+          <w:r>
+            <w:rPr>
+              <w:b/>
+              <w:bCs/>
+              <w:szCs w:val="28"/>
+              <w:u w:val="none"/>
+            </w:rPr>
+            <w:fldChar w:fldCharType="end"/>
+          </w:r>
+        </w:p>
+      </w:sdtContent>
+    </w:sdt>
+    <w:p>
+      <w:pPr>
         <w:rPr>
           <w:b/>
           <w:bCs/>
@@ -799,199 +1915,7 @@
           <w:szCs w:val="28"/>
           <w:u w:val="none"/>
         </w:rPr>
-        <w:t>ВЕДЕНИЕ</w:t>
-      </w:r>
-    </w:p>
-    <w:p>
-      <w:pPr>
-        <w:spacing w:line="360" w:lineRule="auto"/>
-        <w:ind w:left="284" w:firstLine="567"/>
-        <w:jc w:val="both"/>
-        <w:rPr>
-          <w:u w:val="none"/>
-        </w:rPr>
-      </w:pPr>
-      <w:r>
-        <w:rPr>
-          <w:u w:val="none"/>
-        </w:rPr>
-        <w:t>Название программного продукта</w:t>
-      </w:r>
-      <w:r>
-        <w:rPr>
-          <w:u w:val="none"/>
-        </w:rPr>
-        <w:t xml:space="preserve">: </w:t>
-      </w:r>
-      <w:r>
-        <w:rPr>
-          <w:u w:val="none"/>
-        </w:rPr>
-        <w:t>И</w:t>
-      </w:r>
-      <w:r>
-        <w:rPr>
-          <w:u w:val="none"/>
-        </w:rPr>
-        <w:t>нформационная система «</w:t>
-      </w:r>
-      <w:r>
-        <w:rPr>
-          <w:u w:val="none"/>
-        </w:rPr>
-        <w:t>Фитнес</w:t>
-      </w:r>
-      <w:r>
-        <w:rPr>
-          <w:u w:val="none"/>
-        </w:rPr>
-        <w:t>»</w:t>
-      </w:r>
-      <w:r>
-        <w:rPr>
-          <w:u w:val="none"/>
-        </w:rPr>
-        <w:t>.</w:t>
-      </w:r>
-    </w:p>
-    <w:p>
-      <w:pPr>
-        <w:spacing w:line="360" w:lineRule="auto"/>
-        <w:ind w:left="284" w:firstLine="567"/>
-        <w:jc w:val="both"/>
-        <w:rPr>
-          <w:u w:val="none"/>
-        </w:rPr>
-      </w:pPr>
-      <w:r>
-        <w:rPr>
-          <w:u w:val="none"/>
-        </w:rPr>
-        <w:t xml:space="preserve">С помощью </w:t>
-      </w:r>
-      <w:r>
-        <w:rPr>
-          <w:u w:val="none"/>
-        </w:rPr>
-        <w:t>информационной системы</w:t>
-      </w:r>
-      <w:r>
-        <w:rPr>
-          <w:u w:val="none"/>
-        </w:rPr>
-        <w:t xml:space="preserve"> </w:t>
-      </w:r>
-      <w:r>
-        <w:rPr>
-          <w:u w:val="none"/>
-        </w:rPr>
-        <w:t xml:space="preserve">можно </w:t>
-      </w:r>
-      <w:r>
-        <w:rPr>
-          <w:u w:val="none"/>
-        </w:rPr>
-        <w:t xml:space="preserve">накопить базу программ тренировок для </w:t>
-      </w:r>
-      <w:r>
-        <w:rPr>
-          <w:u w:val="none"/>
-        </w:rPr>
-        <w:t>пользователей</w:t>
-      </w:r>
-      <w:r>
-        <w:rPr>
-          <w:u w:val="none"/>
-        </w:rPr>
-        <w:t>, накапливать клиентскую базу</w:t>
-      </w:r>
-      <w:r>
-        <w:rPr>
-          <w:u w:val="none"/>
-        </w:rPr>
-        <w:t xml:space="preserve"> и обновлять базу данных</w:t>
-      </w:r>
-      <w:r>
-        <w:rPr>
-          <w:u w:val="none"/>
-        </w:rPr>
-        <w:t>.</w:t>
-      </w:r>
-    </w:p>
-    <w:p>
-      <w:pPr>
-        <w:spacing w:line="360" w:lineRule="auto"/>
-        <w:ind w:left="284" w:firstLine="567"/>
-        <w:jc w:val="both"/>
-        <w:rPr>
-          <w:u w:val="none"/>
-        </w:rPr>
-      </w:pPr>
-      <w:r>
-        <w:rPr>
-          <w:u w:val="none"/>
-        </w:rPr>
-        <w:t>Данн</w:t>
-      </w:r>
-      <w:r>
-        <w:rPr>
-          <w:u w:val="none"/>
-        </w:rPr>
-        <w:t xml:space="preserve">ая информационная система </w:t>
-      </w:r>
-      <w:r>
-        <w:rPr>
-          <w:u w:val="none"/>
-        </w:rPr>
-        <w:t xml:space="preserve">разрабатывается для </w:t>
-      </w:r>
-      <w:r>
-        <w:rPr>
-          <w:u w:val="none"/>
-        </w:rPr>
-        <w:t>тренеров фитнес-клубов</w:t>
-      </w:r>
-      <w:r>
-        <w:rPr>
-          <w:u w:val="none"/>
-        </w:rPr>
-        <w:t>, котор</w:t>
-      </w:r>
-      <w:r>
-        <w:rPr>
-          <w:u w:val="none"/>
-        </w:rPr>
-        <w:t>ым</w:t>
-      </w:r>
-      <w:r>
-        <w:rPr>
-          <w:u w:val="none"/>
-        </w:rPr>
-        <w:t xml:space="preserve"> необходимо </w:t>
-      </w:r>
-      <w:r>
-        <w:rPr>
-          <w:u w:val="none"/>
-        </w:rPr>
-        <w:t>назначить программу тренировок своим клиентам.</w:t>
-      </w:r>
-    </w:p>
-    <w:p>
-      <w:pPr>
-        <w:rPr>
-          <w:b/>
-          <w:bCs/>
-          <w:color w:val="auto"/>
-          <w:kern w:val="32"/>
-          <w:szCs w:val="28"/>
-          <w:u w:val="none"/>
-        </w:rPr>
-      </w:pPr>
-      <w:bookmarkStart w:id="1" w:name="_Toc468832866"/>
-      <w:bookmarkStart w:id="2" w:name="_Toc482281912"/>
-      <w:bookmarkStart w:id="3" w:name="_Toc482309407"/>
-      <w:bookmarkStart w:id="4" w:name="_Toc482738519"/>
-      <w:bookmarkStart w:id="5" w:name="_Toc483494395"/>
+      </w:pPr>
       <w:r>
         <w:rPr>
           <w:b/>
@@ -1020,17 +1944,19 @@
       </w:pPr>
       <w:bookmarkStart w:id="6" w:name="_Toc8659488"/>
       <w:bookmarkStart w:id="7" w:name="_Toc8888025"/>
+      <w:bookmarkStart w:id="8" w:name="_Toc105076522"/>
       <w:r>
         <w:lastRenderedPageBreak/>
         <w:t>Основание для разработки</w:t>
       </w:r>
+      <w:bookmarkEnd w:id="5"/>
+      <w:bookmarkEnd w:id="4"/>
+      <w:bookmarkEnd w:id="3"/>
+      <w:bookmarkEnd w:id="2"/>
       <w:bookmarkEnd w:id="1"/>
-      <w:bookmarkEnd w:id="2"/>
-      <w:bookmarkEnd w:id="3"/>
-      <w:bookmarkEnd w:id="4"/>
-      <w:bookmarkEnd w:id="5"/>
       <w:bookmarkEnd w:id="6"/>
       <w:bookmarkEnd w:id="7"/>
+      <w:bookmarkEnd w:id="8"/>
     </w:p>
     <w:p>
       <w:pPr>
@@ -1164,23 +2090,25 @@
         <w:ind w:left="0" w:firstLine="851"/>
         <w:jc w:val="both"/>
       </w:pPr>
-      <w:bookmarkStart w:id="8" w:name="_Toc468832867"/>
-      <w:bookmarkStart w:id="9" w:name="_Toc482281913"/>
-      <w:bookmarkStart w:id="10" w:name="_Toc482309408"/>
-      <w:bookmarkStart w:id="11" w:name="_Toc482738520"/>
-      <w:bookmarkStart w:id="12" w:name="_Toc483494396"/>
-      <w:bookmarkStart w:id="13" w:name="_Toc8659489"/>
-      <w:bookmarkStart w:id="14" w:name="_Toc8888026"/>
+      <w:bookmarkStart w:id="9" w:name="_Toc468832867"/>
+      <w:bookmarkStart w:id="10" w:name="_Toc482281913"/>
+      <w:bookmarkStart w:id="11" w:name="_Toc482309408"/>
+      <w:bookmarkStart w:id="12" w:name="_Toc482738520"/>
+      <w:bookmarkStart w:id="13" w:name="_Toc483494396"/>
+      <w:bookmarkStart w:id="14" w:name="_Toc8659489"/>
+      <w:bookmarkStart w:id="15" w:name="_Toc8888026"/>
+      <w:bookmarkStart w:id="16" w:name="_Toc105076523"/>
       <w:r>
         <w:t>Назначение разработки</w:t>
       </w:r>
-      <w:bookmarkEnd w:id="8"/>
       <w:bookmarkEnd w:id="9"/>
       <w:bookmarkEnd w:id="10"/>
       <w:bookmarkEnd w:id="11"/>
       <w:bookmarkEnd w:id="12"/>
       <w:bookmarkEnd w:id="13"/>
       <w:bookmarkEnd w:id="14"/>
+      <w:bookmarkEnd w:id="15"/>
+      <w:bookmarkEnd w:id="16"/>
     </w:p>
     <w:p>
       <w:pPr>
@@ -1349,13 +2277,13 @@
           <w:u w:val="none"/>
         </w:rPr>
       </w:pPr>
-      <w:bookmarkStart w:id="15" w:name="_Toc468832868"/>
-      <w:bookmarkStart w:id="16" w:name="_Toc482281914"/>
-      <w:bookmarkStart w:id="17" w:name="_Toc482309409"/>
-      <w:bookmarkStart w:id="18" w:name="_Toc482738521"/>
-      <w:bookmarkStart w:id="19" w:name="_Toc483494397"/>
-      <w:bookmarkStart w:id="20" w:name="_Toc8659490"/>
-      <w:bookmarkStart w:id="21" w:name="_Toc8888027"/>
+      <w:bookmarkStart w:id="17" w:name="_Toc468832868"/>
+      <w:bookmarkStart w:id="18" w:name="_Toc482281914"/>
+      <w:bookmarkStart w:id="19" w:name="_Toc482309409"/>
+      <w:bookmarkStart w:id="20" w:name="_Toc482738521"/>
+      <w:bookmarkStart w:id="21" w:name="_Toc483494397"/>
+      <w:bookmarkStart w:id="22" w:name="_Toc8659490"/>
+      <w:bookmarkStart w:id="23" w:name="_Toc8888027"/>
       <w:r>
         <w:rPr>
           <w:color w:val="auto"/>
@@ -1415,7 +2343,88 @@
           <w:u w:val="none"/>
           <w:lang w:eastAsia="en-US"/>
         </w:rPr>
-        <w:t>данные об объявлениях;</w:t>
+        <w:t xml:space="preserve">данные об </w:t>
+      </w:r>
+      <w:r>
+        <w:rPr>
+          <w:color w:val="auto"/>
+          <w:szCs w:val="24"/>
+          <w:u w:val="none"/>
+          <w:lang w:eastAsia="en-US"/>
+        </w:rPr>
+        <w:t>тренировках</w:t>
+      </w:r>
+      <w:r>
+        <w:rPr>
+          <w:color w:val="auto"/>
+          <w:szCs w:val="24"/>
+          <w:u w:val="none"/>
+          <w:lang w:eastAsia="en-US"/>
+        </w:rPr>
+        <w:t>;</w:t>
+      </w:r>
+    </w:p>
+    <w:p>
+      <w:pPr>
+        <w:pStyle w:val="a7"/>
+        <w:numPr>
+          <w:ilvl w:val="0"/>
+          <w:numId w:val="26"/>
+        </w:numPr>
+        <w:spacing w:line="360" w:lineRule="auto"/>
+        <w:ind w:left="0" w:firstLine="851"/>
+        <w:jc w:val="both"/>
+        <w:rPr>
+          <w:color w:val="auto"/>
+          <w:szCs w:val="24"/>
+          <w:u w:val="none"/>
+          <w:lang w:eastAsia="en-US"/>
+        </w:rPr>
+      </w:pPr>
+      <w:r>
+        <w:rPr>
+          <w:color w:val="auto"/>
+          <w:szCs w:val="24"/>
+          <w:u w:val="none"/>
+          <w:lang w:eastAsia="en-US"/>
+        </w:rPr>
+        <w:t>отслеживание выполнение тренировок пользователем;</w:t>
+      </w:r>
+    </w:p>
+    <w:p>
+      <w:pPr>
+        <w:pStyle w:val="a7"/>
+        <w:numPr>
+          <w:ilvl w:val="0"/>
+          <w:numId w:val="26"/>
+        </w:numPr>
+        <w:spacing w:line="360" w:lineRule="auto"/>
+        <w:ind w:left="0" w:firstLine="851"/>
+        <w:jc w:val="both"/>
+        <w:rPr>
+          <w:color w:val="auto"/>
+          <w:szCs w:val="24"/>
+          <w:u w:val="none"/>
+          <w:lang w:eastAsia="en-US"/>
+        </w:rPr>
+      </w:pPr>
+      <w:r>
+        <w:rPr>
+          <w:color w:val="auto"/>
+          <w:szCs w:val="24"/>
+          <w:u w:val="none"/>
+          <w:lang w:eastAsia="en-US"/>
+        </w:rPr>
+        <w:t>отчет о выполненных тренировках пользователем</w:t>
+      </w:r>
+      <w:r>
+        <w:rPr>
+          <w:color w:val="auto"/>
+          <w:szCs w:val="24"/>
+          <w:u w:val="none"/>
+          <w:lang w:eastAsia="en-US"/>
+        </w:rPr>
+        <w:t>;</w:t>
       </w:r>
     </w:p>
     <w:p>
@@ -1529,16 +2538,18 @@
         <w:ind w:left="0" w:firstLine="851"/>
         <w:jc w:val="both"/>
       </w:pPr>
+      <w:bookmarkStart w:id="24" w:name="_Toc105076524"/>
       <w:r>
         <w:t>Требования к программе или программному изделию</w:t>
       </w:r>
-      <w:bookmarkEnd w:id="15"/>
-      <w:bookmarkEnd w:id="16"/>
       <w:bookmarkEnd w:id="17"/>
       <w:bookmarkEnd w:id="18"/>
       <w:bookmarkEnd w:id="19"/>
       <w:bookmarkEnd w:id="20"/>
       <w:bookmarkEnd w:id="21"/>
+      <w:bookmarkEnd w:id="22"/>
+      <w:bookmarkEnd w:id="23"/>
+      <w:bookmarkEnd w:id="24"/>
     </w:p>
     <w:p>
       <w:pPr>
@@ -1550,13 +2561,14 @@
         <w:ind w:firstLine="851"/>
         <w:jc w:val="both"/>
       </w:pPr>
-      <w:bookmarkStart w:id="22" w:name="_Toc468832869"/>
-      <w:bookmarkStart w:id="23" w:name="_Toc482281915"/>
-      <w:bookmarkStart w:id="24" w:name="_Toc482309410"/>
-      <w:bookmarkStart w:id="25" w:name="_Toc482738522"/>
-      <w:bookmarkStart w:id="26" w:name="_Toc483494398"/>
-      <w:bookmarkStart w:id="27" w:name="_Toc8659491"/>
-      <w:bookmarkStart w:id="28" w:name="_Toc8888028"/>
+      <w:bookmarkStart w:id="25" w:name="_Toc468832869"/>
+      <w:bookmarkStart w:id="26" w:name="_Toc482281915"/>
+      <w:bookmarkStart w:id="27" w:name="_Toc482309410"/>
+      <w:bookmarkStart w:id="28" w:name="_Toc482738522"/>
+      <w:bookmarkStart w:id="29" w:name="_Toc483494398"/>
+      <w:bookmarkStart w:id="30" w:name="_Toc8659491"/>
+      <w:bookmarkStart w:id="31" w:name="_Toc8888028"/>
+      <w:bookmarkStart w:id="32" w:name="_Toc105076525"/>
       <w:r>
         <w:t>3</w:t>
       </w:r>
@@ -1569,13 +2581,14 @@
       <w:r>
         <w:t xml:space="preserve"> функциональным характеристикам</w:t>
       </w:r>
-      <w:bookmarkEnd w:id="22"/>
-      <w:bookmarkEnd w:id="23"/>
-      <w:bookmarkEnd w:id="24"/>
       <w:bookmarkEnd w:id="25"/>
       <w:bookmarkEnd w:id="26"/>
       <w:bookmarkEnd w:id="27"/>
       <w:bookmarkEnd w:id="28"/>
+      <w:bookmarkEnd w:id="29"/>
+      <w:bookmarkEnd w:id="30"/>
+      <w:bookmarkEnd w:id="31"/>
+      <w:bookmarkEnd w:id="32"/>
     </w:p>
     <w:p>
       <w:pPr>
@@ -1639,6 +2652,7 @@
           <w:lang w:val="en-US"/>
         </w:rPr>
       </w:pPr>
+      <w:proofErr w:type="spellStart"/>
       <w:r>
         <w:rPr>
           <w:color w:val="auto"/>
@@ -1646,7 +2660,17 @@
           <w:u w:val="none"/>
           <w:lang w:val="en-US"/>
         </w:rPr>
-        <w:t>Раздел «</w:t>
+        <w:t>Раздел</w:t>
+      </w:r>
+      <w:proofErr w:type="spellEnd"/>
+      <w:r>
+        <w:rPr>
+          <w:color w:val="auto"/>
+          <w:szCs w:val="28"/>
+          <w:u w:val="none"/>
+          <w:lang w:val="en-US"/>
+        </w:rPr>
+        <w:t xml:space="preserve"> «</w:t>
       </w:r>
       <w:r>
         <w:rPr>
@@ -1788,6 +2812,18 @@
     </w:p>
     <w:p>
       <w:pPr>
+        <w:spacing w:line="360" w:lineRule="auto"/>
+        <w:ind w:left="851"/>
+        <w:jc w:val="both"/>
+        <w:rPr>
+          <w:color w:val="auto"/>
+          <w:szCs w:val="28"/>
+          <w:u w:val="none"/>
+        </w:rPr>
+      </w:pPr>
+    </w:p>
+    <w:p>
+      <w:pPr>
         <w:numPr>
           <w:ilvl w:val="0"/>
           <w:numId w:val="18"/>
@@ -1802,6 +2838,7 @@
           <w:lang w:val="en-US"/>
         </w:rPr>
       </w:pPr>
+      <w:proofErr w:type="spellStart"/>
       <w:r>
         <w:rPr>
           <w:color w:val="auto"/>
@@ -1809,7 +2846,18 @@
           <w:u w:val="none"/>
           <w:lang w:val="en-US"/>
         </w:rPr>
-        <w:t xml:space="preserve">Раздел </w:t>
+        <w:lastRenderedPageBreak/>
+        <w:t>Раздел</w:t>
+      </w:r>
+      <w:proofErr w:type="spellEnd"/>
+      <w:r>
+        <w:rPr>
+          <w:color w:val="auto"/>
+          <w:szCs w:val="28"/>
+          <w:u w:val="none"/>
+          <w:lang w:val="en-US"/>
+        </w:rPr>
+        <w:t xml:space="preserve"> </w:t>
       </w:r>
       <w:r>
         <w:rPr>
@@ -1923,7 +2971,6 @@
           <w:szCs w:val="28"/>
           <w:u w:val="none"/>
         </w:rPr>
-        <w:lastRenderedPageBreak/>
         <w:t>организация сессии пользователя;</w:t>
       </w:r>
     </w:p>
@@ -1999,6 +3046,7 @@
           <w:lang w:val="en-US"/>
         </w:rPr>
       </w:pPr>
+      <w:proofErr w:type="spellStart"/>
       <w:r>
         <w:rPr>
           <w:color w:val="auto"/>
@@ -2006,15 +3054,33 @@
           <w:u w:val="none"/>
           <w:lang w:val="en-US"/>
         </w:rPr>
-        <w:t>Раздел «</w:t>
-      </w:r>
-      <w:r>
-        <w:rPr>
-          <w:color w:val="auto"/>
-          <w:szCs w:val="28"/>
-          <w:u w:val="none"/>
-        </w:rPr>
-        <w:t>Манипулирование объявлениями</w:t>
+        <w:t>Раздел</w:t>
+      </w:r>
+      <w:proofErr w:type="spellEnd"/>
+      <w:r>
+        <w:rPr>
+          <w:color w:val="auto"/>
+          <w:szCs w:val="28"/>
+          <w:u w:val="none"/>
+          <w:lang w:val="en-US"/>
+        </w:rPr>
+        <w:t xml:space="preserve"> «</w:t>
+      </w:r>
+      <w:r>
+        <w:rPr>
+          <w:color w:val="auto"/>
+          <w:szCs w:val="28"/>
+          <w:u w:val="none"/>
+        </w:rPr>
+        <w:t xml:space="preserve">Манипулирование </w:t>
+      </w:r>
+      <w:r>
+        <w:rPr>
+          <w:color w:val="auto"/>
+          <w:szCs w:val="28"/>
+          <w:u w:val="none"/>
+        </w:rPr>
+        <w:t>тренировками</w:t>
       </w:r>
       <w:r>
         <w:rPr>
@@ -2170,6 +3236,7 @@
           <w:lang w:val="en-US"/>
         </w:rPr>
       </w:pPr>
+      <w:proofErr w:type="spellStart"/>
       <w:r>
         <w:rPr>
           <w:color w:val="auto"/>
@@ -2177,23 +3244,25 @@
           <w:u w:val="none"/>
           <w:lang w:val="en-US"/>
         </w:rPr>
-        <w:t>Раздел «</w:t>
-      </w:r>
-      <w:r>
-        <w:rPr>
-          <w:color w:val="auto"/>
-          <w:szCs w:val="28"/>
-          <w:u w:val="none"/>
-        </w:rPr>
-        <w:t xml:space="preserve">Манипулирования </w:t>
-      </w:r>
-      <w:r>
-        <w:rPr>
-          <w:color w:val="auto"/>
-          <w:szCs w:val="28"/>
-          <w:u w:val="none"/>
-        </w:rPr>
-        <w:t>статистическими данными</w:t>
+        <w:t>Раздел</w:t>
+      </w:r>
+      <w:proofErr w:type="spellEnd"/>
+      <w:r>
+        <w:rPr>
+          <w:color w:val="auto"/>
+          <w:szCs w:val="28"/>
+          <w:u w:val="none"/>
+          <w:lang w:val="en-US"/>
+        </w:rPr>
+        <w:t xml:space="preserve"> «</w:t>
+      </w:r>
+      <w:r>
+        <w:rPr>
+          <w:color w:val="auto"/>
+          <w:szCs w:val="28"/>
+          <w:u w:val="none"/>
+        </w:rPr>
+        <w:t>Мои тренировки</w:t>
       </w:r>
       <w:r>
         <w:rPr>
@@ -2226,15 +3295,15 @@
           <w:szCs w:val="28"/>
           <w:u w:val="none"/>
         </w:rPr>
-        <w:t>возможность добавлять новы</w:t>
-      </w:r>
-      <w:r>
-        <w:rPr>
-          <w:color w:val="auto"/>
-          <w:szCs w:val="28"/>
-          <w:u w:val="none"/>
-        </w:rPr>
-        <w:t>е виды упражнений</w:t>
+        <w:t xml:space="preserve">возможность </w:t>
+      </w:r>
+      <w:r>
+        <w:rPr>
+          <w:color w:val="auto"/>
+          <w:szCs w:val="28"/>
+          <w:u w:val="none"/>
+        </w:rPr>
+        <w:t>отслеживать проведение тренировок</w:t>
       </w:r>
       <w:r>
         <w:rPr>
@@ -2266,39 +3335,85 @@
           <w:szCs w:val="28"/>
           <w:u w:val="none"/>
         </w:rPr>
-        <w:t>возможность добавл</w:t>
-      </w:r>
-      <w:r>
-        <w:rPr>
-          <w:color w:val="auto"/>
-          <w:szCs w:val="28"/>
-          <w:u w:val="none"/>
-        </w:rPr>
-        <w:t>ения</w:t>
-      </w:r>
-      <w:r>
-        <w:rPr>
-          <w:color w:val="auto"/>
-          <w:szCs w:val="28"/>
-          <w:u w:val="none"/>
-        </w:rPr>
-        <w:t xml:space="preserve"> нов</w:t>
-      </w:r>
-      <w:r>
-        <w:rPr>
-          <w:color w:val="auto"/>
-          <w:szCs w:val="28"/>
-          <w:u w:val="none"/>
-        </w:rPr>
-        <w:t>ых видов тренировок</w:t>
-      </w:r>
-      <w:r>
-        <w:rPr>
-          <w:color w:val="auto"/>
-          <w:szCs w:val="28"/>
-          <w:u w:val="none"/>
-        </w:rPr>
-        <w:t>;</w:t>
+        <w:t xml:space="preserve">возможность </w:t>
+      </w:r>
+      <w:r>
+        <w:rPr>
+          <w:color w:val="auto"/>
+          <w:szCs w:val="28"/>
+          <w:u w:val="none"/>
+        </w:rPr>
+        <w:t>построения отчета о тренировках</w:t>
+      </w:r>
+      <w:r>
+        <w:rPr>
+          <w:color w:val="auto"/>
+          <w:szCs w:val="28"/>
+          <w:u w:val="none"/>
+        </w:rPr>
+        <w:t>.</w:t>
+      </w:r>
+    </w:p>
+    <w:p>
+      <w:pPr>
+        <w:numPr>
+          <w:ilvl w:val="0"/>
+          <w:numId w:val="18"/>
+        </w:numPr>
+        <w:spacing w:line="360" w:lineRule="auto"/>
+        <w:ind w:left="284" w:firstLine="567"/>
+        <w:jc w:val="both"/>
+        <w:rPr>
+          <w:color w:val="auto"/>
+          <w:szCs w:val="28"/>
+          <w:u w:val="none"/>
+          <w:lang w:val="en-US"/>
+        </w:rPr>
+      </w:pPr>
+      <w:proofErr w:type="spellStart"/>
+      <w:r>
+        <w:rPr>
+          <w:color w:val="auto"/>
+          <w:szCs w:val="28"/>
+          <w:u w:val="none"/>
+          <w:lang w:val="en-US"/>
+        </w:rPr>
+        <w:t>Раздел</w:t>
+      </w:r>
+      <w:proofErr w:type="spellEnd"/>
+      <w:r>
+        <w:rPr>
+          <w:color w:val="auto"/>
+          <w:szCs w:val="28"/>
+          <w:u w:val="none"/>
+          <w:lang w:val="en-US"/>
+        </w:rPr>
+        <w:t xml:space="preserve"> «</w:t>
+      </w:r>
+      <w:r>
+        <w:rPr>
+          <w:color w:val="auto"/>
+          <w:szCs w:val="28"/>
+          <w:u w:val="none"/>
+        </w:rPr>
+        <w:t xml:space="preserve">Манипулирования </w:t>
+      </w:r>
+      <w:r>
+        <w:rPr>
+          <w:color w:val="auto"/>
+          <w:szCs w:val="28"/>
+          <w:u w:val="none"/>
+        </w:rPr>
+        <w:t>статистическими данными</w:t>
+      </w:r>
+      <w:r>
+        <w:rPr>
+          <w:color w:val="auto"/>
+          <w:szCs w:val="28"/>
+          <w:u w:val="none"/>
+          <w:lang w:val="en-US"/>
+        </w:rPr>
+        <w:t>»:</w:t>
       </w:r>
     </w:p>
     <w:p>
@@ -2322,31 +3437,23 @@
           <w:szCs w:val="28"/>
           <w:u w:val="none"/>
         </w:rPr>
-        <w:t xml:space="preserve">возможность изменять </w:t>
-      </w:r>
-      <w:r>
-        <w:rPr>
-          <w:color w:val="auto"/>
-          <w:szCs w:val="28"/>
-          <w:u w:val="none"/>
-        </w:rPr>
-        <w:t>упражнения</w:t>
-      </w:r>
-      <w:r>
-        <w:rPr>
-          <w:color w:val="auto"/>
-          <w:szCs w:val="28"/>
-          <w:u w:val="none"/>
-        </w:rPr>
-        <w:t xml:space="preserve"> и </w:t>
-      </w:r>
-      <w:r>
-        <w:rPr>
-          <w:color w:val="auto"/>
-          <w:szCs w:val="28"/>
-          <w:u w:val="none"/>
-        </w:rPr>
-        <w:t>тренировки;</w:t>
+        <w:t>возможность добавлять новы</w:t>
+      </w:r>
+      <w:r>
+        <w:rPr>
+          <w:color w:val="auto"/>
+          <w:szCs w:val="28"/>
+          <w:u w:val="none"/>
+        </w:rPr>
+        <w:t>е виды упражнений</w:t>
+      </w:r>
+      <w:r>
+        <w:rPr>
+          <w:color w:val="auto"/>
+          <w:szCs w:val="28"/>
+          <w:u w:val="none"/>
+        </w:rPr>
+        <w:t>;</w:t>
       </w:r>
     </w:p>
     <w:p>
@@ -2370,6 +3477,110 @@
           <w:szCs w:val="28"/>
           <w:u w:val="none"/>
         </w:rPr>
+        <w:t>возможность добавл</w:t>
+      </w:r>
+      <w:r>
+        <w:rPr>
+          <w:color w:val="auto"/>
+          <w:szCs w:val="28"/>
+          <w:u w:val="none"/>
+        </w:rPr>
+        <w:t>ения</w:t>
+      </w:r>
+      <w:r>
+        <w:rPr>
+          <w:color w:val="auto"/>
+          <w:szCs w:val="28"/>
+          <w:u w:val="none"/>
+        </w:rPr>
+        <w:t xml:space="preserve"> нов</w:t>
+      </w:r>
+      <w:r>
+        <w:rPr>
+          <w:color w:val="auto"/>
+          <w:szCs w:val="28"/>
+          <w:u w:val="none"/>
+        </w:rPr>
+        <w:t>ых видов тренировок</w:t>
+      </w:r>
+      <w:r>
+        <w:rPr>
+          <w:color w:val="auto"/>
+          <w:szCs w:val="28"/>
+          <w:u w:val="none"/>
+        </w:rPr>
+        <w:t>;</w:t>
+      </w:r>
+    </w:p>
+    <w:p>
+      <w:pPr>
+        <w:numPr>
+          <w:ilvl w:val="0"/>
+          <w:numId w:val="21"/>
+        </w:numPr>
+        <w:spacing w:line="360" w:lineRule="auto"/>
+        <w:ind w:left="851" w:firstLine="0"/>
+        <w:jc w:val="both"/>
+        <w:rPr>
+          <w:color w:val="auto"/>
+          <w:szCs w:val="28"/>
+          <w:u w:val="none"/>
+        </w:rPr>
+      </w:pPr>
+      <w:r>
+        <w:rPr>
+          <w:color w:val="auto"/>
+          <w:szCs w:val="28"/>
+          <w:u w:val="none"/>
+        </w:rPr>
+        <w:t xml:space="preserve">возможность изменять </w:t>
+      </w:r>
+      <w:r>
+        <w:rPr>
+          <w:color w:val="auto"/>
+          <w:szCs w:val="28"/>
+          <w:u w:val="none"/>
+        </w:rPr>
+        <w:t>упражнения</w:t>
+      </w:r>
+      <w:r>
+        <w:rPr>
+          <w:color w:val="auto"/>
+          <w:szCs w:val="28"/>
+          <w:u w:val="none"/>
+        </w:rPr>
+        <w:t xml:space="preserve"> и </w:t>
+      </w:r>
+      <w:r>
+        <w:rPr>
+          <w:color w:val="auto"/>
+          <w:szCs w:val="28"/>
+          <w:u w:val="none"/>
+        </w:rPr>
+        <w:t>тренировки;</w:t>
+      </w:r>
+    </w:p>
+    <w:p>
+      <w:pPr>
+        <w:numPr>
+          <w:ilvl w:val="0"/>
+          <w:numId w:val="21"/>
+        </w:numPr>
+        <w:spacing w:line="360" w:lineRule="auto"/>
+        <w:ind w:left="851" w:firstLine="0"/>
+        <w:jc w:val="both"/>
+        <w:rPr>
+          <w:color w:val="auto"/>
+          <w:szCs w:val="28"/>
+          <w:u w:val="none"/>
+        </w:rPr>
+      </w:pPr>
+      <w:r>
+        <w:rPr>
+          <w:color w:val="auto"/>
+          <w:szCs w:val="28"/>
+          <w:u w:val="none"/>
+        </w:rPr>
         <w:t xml:space="preserve">возможность удалить </w:t>
       </w:r>
       <w:r>
@@ -2405,6 +3616,7 @@
           <w:lang w:val="en-US"/>
         </w:rPr>
       </w:pPr>
+      <w:proofErr w:type="spellStart"/>
       <w:r>
         <w:rPr>
           <w:color w:val="auto"/>
@@ -2412,7 +3624,17 @@
           <w:u w:val="none"/>
           <w:lang w:val="en-US"/>
         </w:rPr>
-        <w:t>Раздел «</w:t>
+        <w:t>Раздел</w:t>
+      </w:r>
+      <w:proofErr w:type="spellEnd"/>
+      <w:r>
+        <w:rPr>
+          <w:color w:val="auto"/>
+          <w:szCs w:val="28"/>
+          <w:u w:val="none"/>
+          <w:lang w:val="en-US"/>
+        </w:rPr>
+        <w:t xml:space="preserve"> «</w:t>
       </w:r>
       <w:r>
         <w:rPr>
@@ -2626,26 +3848,29 @@
         <w:ind w:firstLine="851"/>
         <w:jc w:val="both"/>
       </w:pPr>
-      <w:bookmarkStart w:id="29" w:name="_Toc468832870"/>
-      <w:bookmarkStart w:id="30" w:name="_Toc482281916"/>
-      <w:bookmarkStart w:id="31" w:name="_Toc482309411"/>
-      <w:bookmarkStart w:id="32" w:name="_Toc482738523"/>
-      <w:bookmarkStart w:id="33" w:name="_Toc483494399"/>
-      <w:bookmarkStart w:id="34" w:name="_Toc8659492"/>
-      <w:bookmarkStart w:id="35" w:name="_Toc8888029"/>
-      <w:r>
+      <w:bookmarkStart w:id="33" w:name="_Toc468832870"/>
+      <w:bookmarkStart w:id="34" w:name="_Toc482281916"/>
+      <w:bookmarkStart w:id="35" w:name="_Toc482309411"/>
+      <w:bookmarkStart w:id="36" w:name="_Toc482738523"/>
+      <w:bookmarkStart w:id="37" w:name="_Toc483494399"/>
+      <w:bookmarkStart w:id="38" w:name="_Toc8659492"/>
+      <w:bookmarkStart w:id="39" w:name="_Toc8888029"/>
+      <w:bookmarkStart w:id="40" w:name="_Toc105076526"/>
+      <w:r>
+        <w:lastRenderedPageBreak/>
         <w:t>3</w:t>
       </w:r>
       <w:r>
         <w:t>.2 Требования к надежности</w:t>
       </w:r>
-      <w:bookmarkEnd w:id="29"/>
-      <w:bookmarkEnd w:id="30"/>
-      <w:bookmarkEnd w:id="31"/>
-      <w:bookmarkEnd w:id="32"/>
       <w:bookmarkEnd w:id="33"/>
       <w:bookmarkEnd w:id="34"/>
       <w:bookmarkEnd w:id="35"/>
+      <w:bookmarkEnd w:id="36"/>
+      <w:bookmarkEnd w:id="37"/>
+      <w:bookmarkEnd w:id="38"/>
+      <w:bookmarkEnd w:id="39"/>
+      <w:bookmarkEnd w:id="40"/>
       <w:r>
         <w:t xml:space="preserve"> </w:t>
       </w:r>
@@ -2700,9 +3925,11 @@
         <w:ind w:firstLine="851"/>
         <w:jc w:val="both"/>
       </w:pPr>
+      <w:bookmarkStart w:id="41" w:name="_Toc105076527"/>
       <w:r>
         <w:t>3.3 Требования к безопасности</w:t>
       </w:r>
+      <w:bookmarkEnd w:id="41"/>
     </w:p>
     <w:p>
       <w:pPr>
@@ -2754,27 +3981,28 @@
         <w:ind w:firstLine="851"/>
         <w:jc w:val="both"/>
       </w:pPr>
-      <w:bookmarkStart w:id="36" w:name="_Toc468832871"/>
-      <w:bookmarkStart w:id="37" w:name="_Toc482281917"/>
-      <w:bookmarkStart w:id="38" w:name="_Toc482309412"/>
-      <w:bookmarkStart w:id="39" w:name="_Toc482738524"/>
-      <w:bookmarkStart w:id="40" w:name="_Toc483494400"/>
-      <w:bookmarkStart w:id="41" w:name="_Toc8659493"/>
-      <w:bookmarkStart w:id="42" w:name="_Toc8888030"/>
-      <w:r>
-        <w:lastRenderedPageBreak/>
+      <w:bookmarkStart w:id="42" w:name="_Toc468832871"/>
+      <w:bookmarkStart w:id="43" w:name="_Toc482281917"/>
+      <w:bookmarkStart w:id="44" w:name="_Toc482309412"/>
+      <w:bookmarkStart w:id="45" w:name="_Toc482738524"/>
+      <w:bookmarkStart w:id="46" w:name="_Toc483494400"/>
+      <w:bookmarkStart w:id="47" w:name="_Toc8659493"/>
+      <w:bookmarkStart w:id="48" w:name="_Toc8888030"/>
+      <w:bookmarkStart w:id="49" w:name="_Toc105076528"/>
+      <w:r>
         <w:t>3</w:t>
       </w:r>
       <w:r>
         <w:t>.3 Требования к составу и параметрам технических средств</w:t>
       </w:r>
-      <w:bookmarkEnd w:id="36"/>
-      <w:bookmarkEnd w:id="37"/>
-      <w:bookmarkEnd w:id="38"/>
-      <w:bookmarkEnd w:id="39"/>
-      <w:bookmarkEnd w:id="40"/>
-      <w:bookmarkEnd w:id="41"/>
       <w:bookmarkEnd w:id="42"/>
+      <w:bookmarkEnd w:id="43"/>
+      <w:bookmarkEnd w:id="44"/>
+      <w:bookmarkEnd w:id="45"/>
+      <w:bookmarkEnd w:id="46"/>
+      <w:bookmarkEnd w:id="47"/>
+      <w:bookmarkEnd w:id="48"/>
+      <w:bookmarkEnd w:id="49"/>
     </w:p>
     <w:p>
       <w:pPr>
@@ -2826,6 +4054,7 @@
           <w:lang w:val="en-US"/>
         </w:rPr>
       </w:pPr>
+      <w:proofErr w:type="spellStart"/>
       <w:r>
         <w:rPr>
           <w:color w:val="auto"/>
@@ -2833,7 +4062,17 @@
           <w:u w:val="none"/>
           <w:lang w:val="en-US"/>
         </w:rPr>
-        <w:t>процессор: Intel Core i5 7400/ AMD Ryzen 5 1400;</w:t>
+        <w:t>процессор</w:t>
+      </w:r>
+      <w:proofErr w:type="spellEnd"/>
+      <w:r>
+        <w:rPr>
+          <w:color w:val="auto"/>
+          <w:szCs w:val="28"/>
+          <w:u w:val="none"/>
+          <w:lang w:val="en-US"/>
+        </w:rPr>
+        <w:t>: Intel Core i5 7400/ AMD Ryzen 5 1400;</w:t>
       </w:r>
     </w:p>
     <w:p>
@@ -2852,6 +4091,7 @@
           <w:lang w:val="en-US"/>
         </w:rPr>
       </w:pPr>
+      <w:proofErr w:type="spellStart"/>
       <w:r>
         <w:rPr>
           <w:color w:val="auto"/>
@@ -2859,7 +4099,57 @@
           <w:u w:val="none"/>
           <w:lang w:val="en-US"/>
         </w:rPr>
-        <w:t>оперативная память: 4 Гб;</w:t>
+        <w:t>оперативная</w:t>
+      </w:r>
+      <w:proofErr w:type="spellEnd"/>
+      <w:r>
+        <w:rPr>
+          <w:color w:val="auto"/>
+          <w:szCs w:val="28"/>
+          <w:u w:val="none"/>
+          <w:lang w:val="en-US"/>
+        </w:rPr>
+        <w:t xml:space="preserve"> </w:t>
+      </w:r>
+      <w:proofErr w:type="spellStart"/>
+      <w:r>
+        <w:rPr>
+          <w:color w:val="auto"/>
+          <w:szCs w:val="28"/>
+          <w:u w:val="none"/>
+          <w:lang w:val="en-US"/>
+        </w:rPr>
+        <w:t>память</w:t>
+      </w:r>
+      <w:proofErr w:type="spellEnd"/>
+      <w:r>
+        <w:rPr>
+          <w:color w:val="auto"/>
+          <w:szCs w:val="28"/>
+          <w:u w:val="none"/>
+          <w:lang w:val="en-US"/>
+        </w:rPr>
+        <w:t xml:space="preserve">: 4 </w:t>
+      </w:r>
+      <w:proofErr w:type="spellStart"/>
+      <w:r>
+        <w:rPr>
+          <w:color w:val="auto"/>
+          <w:szCs w:val="28"/>
+          <w:u w:val="none"/>
+          <w:lang w:val="en-US"/>
+        </w:rPr>
+        <w:t>Гб</w:t>
+      </w:r>
+      <w:proofErr w:type="spellEnd"/>
+      <w:r>
+        <w:rPr>
+          <w:color w:val="auto"/>
+          <w:szCs w:val="28"/>
+          <w:u w:val="none"/>
+          <w:lang w:val="en-US"/>
+        </w:rPr>
+        <w:t>;</w:t>
       </w:r>
     </w:p>
     <w:p>
@@ -3051,6 +4341,7 @@
           <w:lang w:val="en-US"/>
         </w:rPr>
       </w:pPr>
+      <w:proofErr w:type="spellStart"/>
       <w:r>
         <w:rPr>
           <w:color w:val="auto"/>
@@ -3058,8 +4349,9 @@
           <w:u w:val="none"/>
           <w:lang w:val="en-US"/>
         </w:rPr>
-        <w:t>оперативная память: 8</w:t>
-      </w:r>
+        <w:t>оперативная</w:t>
+      </w:r>
+      <w:proofErr w:type="spellEnd"/>
       <w:r>
         <w:rPr>
           <w:color w:val="auto"/>
@@ -3067,7 +4359,56 @@
           <w:u w:val="none"/>
           <w:lang w:val="en-US"/>
         </w:rPr>
-        <w:t xml:space="preserve"> Гб;</w:t>
+        <w:t xml:space="preserve"> </w:t>
+      </w:r>
+      <w:proofErr w:type="spellStart"/>
+      <w:r>
+        <w:rPr>
+          <w:color w:val="auto"/>
+          <w:szCs w:val="28"/>
+          <w:u w:val="none"/>
+          <w:lang w:val="en-US"/>
+        </w:rPr>
+        <w:t>память</w:t>
+      </w:r>
+      <w:proofErr w:type="spellEnd"/>
+      <w:r>
+        <w:rPr>
+          <w:color w:val="auto"/>
+          <w:szCs w:val="28"/>
+          <w:u w:val="none"/>
+          <w:lang w:val="en-US"/>
+        </w:rPr>
+        <w:t>: 8</w:t>
+      </w:r>
+      <w:r>
+        <w:rPr>
+          <w:color w:val="auto"/>
+          <w:szCs w:val="28"/>
+          <w:u w:val="none"/>
+          <w:lang w:val="en-US"/>
+        </w:rPr>
+        <w:t xml:space="preserve"> </w:t>
+      </w:r>
+      <w:proofErr w:type="spellStart"/>
+      <w:r>
+        <w:rPr>
+          <w:color w:val="auto"/>
+          <w:szCs w:val="28"/>
+          <w:u w:val="none"/>
+          <w:lang w:val="en-US"/>
+        </w:rPr>
+        <w:t>Гб</w:t>
+      </w:r>
+      <w:proofErr w:type="spellEnd"/>
+      <w:r>
+        <w:rPr>
+          <w:color w:val="auto"/>
+          <w:szCs w:val="28"/>
+          <w:u w:val="none"/>
+          <w:lang w:val="en-US"/>
+        </w:rPr>
+        <w:t>;</w:t>
       </w:r>
     </w:p>
     <w:p>
@@ -3104,22 +4445,24 @@
         <w:ind w:firstLine="851"/>
         <w:jc w:val="both"/>
       </w:pPr>
-      <w:bookmarkStart w:id="43" w:name="_Toc482309413"/>
-      <w:bookmarkStart w:id="44" w:name="_Toc482738525"/>
-      <w:bookmarkStart w:id="45" w:name="_Toc483494401"/>
-      <w:bookmarkStart w:id="46" w:name="_Toc8659494"/>
-      <w:bookmarkStart w:id="47" w:name="_Toc8888031"/>
+      <w:bookmarkStart w:id="50" w:name="_Toc482309413"/>
+      <w:bookmarkStart w:id="51" w:name="_Toc482738525"/>
+      <w:bookmarkStart w:id="52" w:name="_Toc483494401"/>
+      <w:bookmarkStart w:id="53" w:name="_Toc8659494"/>
+      <w:bookmarkStart w:id="54" w:name="_Toc8888031"/>
+      <w:bookmarkStart w:id="55" w:name="_Toc105076529"/>
       <w:r>
         <w:t xml:space="preserve">3.4 Требования к информационной и программной </w:t>
       </w:r>
       <w:r>
         <w:t>совместимости</w:t>
       </w:r>
-      <w:bookmarkEnd w:id="43"/>
-      <w:bookmarkEnd w:id="44"/>
-      <w:bookmarkEnd w:id="45"/>
-      <w:bookmarkEnd w:id="46"/>
-      <w:bookmarkEnd w:id="47"/>
+      <w:bookmarkEnd w:id="50"/>
+      <w:bookmarkEnd w:id="51"/>
+      <w:bookmarkEnd w:id="52"/>
+      <w:bookmarkEnd w:id="53"/>
+      <w:bookmarkEnd w:id="54"/>
+      <w:bookmarkEnd w:id="55"/>
     </w:p>
     <w:p>
       <w:pPr>
@@ -3171,6 +4514,7 @@
           <w:lang w:val="en-US"/>
         </w:rPr>
       </w:pPr>
+      <w:proofErr w:type="spellStart"/>
       <w:r>
         <w:rPr>
           <w:color w:val="auto"/>
@@ -3178,7 +4522,17 @@
           <w:u w:val="none"/>
           <w:lang w:val="en-US"/>
         </w:rPr>
-        <w:t>Браузер: Chrome, Safari.</w:t>
+        <w:t>Браузер</w:t>
+      </w:r>
+      <w:proofErr w:type="spellEnd"/>
+      <w:r>
+        <w:rPr>
+          <w:color w:val="auto"/>
+          <w:szCs w:val="28"/>
+          <w:u w:val="none"/>
+          <w:lang w:val="en-US"/>
+        </w:rPr>
+        <w:t>: Chrome, Safari.</w:t>
       </w:r>
     </w:p>
     <w:p>
@@ -3237,6 +4591,7 @@
           <w:lang w:val="en-US"/>
         </w:rPr>
       </w:pPr>
+      <w:proofErr w:type="spellStart"/>
       <w:r>
         <w:rPr>
           <w:color w:val="auto"/>
@@ -3244,7 +4599,17 @@
           <w:u w:val="none"/>
           <w:lang w:val="en-US"/>
         </w:rPr>
-        <w:t>Поддержка –</w:t>
+        <w:t>Поддержка</w:t>
+      </w:r>
+      <w:proofErr w:type="spellEnd"/>
+      <w:r>
+        <w:rPr>
+          <w:color w:val="auto"/>
+          <w:szCs w:val="28"/>
+          <w:u w:val="none"/>
+          <w:lang w:val="en-US"/>
+        </w:rPr>
+        <w:t xml:space="preserve"> –</w:t>
       </w:r>
       <w:r>
         <w:rPr>
@@ -3425,23 +4790,25 @@
         <w:ind w:left="0" w:firstLine="851"/>
         <w:jc w:val="both"/>
       </w:pPr>
-      <w:bookmarkStart w:id="48" w:name="_Toc468832872"/>
-      <w:bookmarkStart w:id="49" w:name="_Toc482281918"/>
-      <w:bookmarkStart w:id="50" w:name="_Toc482309414"/>
-      <w:bookmarkStart w:id="51" w:name="_Toc482738526"/>
-      <w:bookmarkStart w:id="52" w:name="_Toc483494402"/>
-      <w:bookmarkStart w:id="53" w:name="_Toc8659496"/>
-      <w:bookmarkStart w:id="54" w:name="_Toc8888033"/>
+      <w:bookmarkStart w:id="56" w:name="_Toc468832872"/>
+      <w:bookmarkStart w:id="57" w:name="_Toc482281918"/>
+      <w:bookmarkStart w:id="58" w:name="_Toc482309414"/>
+      <w:bookmarkStart w:id="59" w:name="_Toc482738526"/>
+      <w:bookmarkStart w:id="60" w:name="_Toc483494402"/>
+      <w:bookmarkStart w:id="61" w:name="_Toc8659496"/>
+      <w:bookmarkStart w:id="62" w:name="_Toc8888033"/>
+      <w:bookmarkStart w:id="63" w:name="_Toc105076530"/>
       <w:r>
         <w:t>Требования к программной документации</w:t>
       </w:r>
-      <w:bookmarkEnd w:id="48"/>
-      <w:bookmarkEnd w:id="49"/>
-      <w:bookmarkEnd w:id="50"/>
-      <w:bookmarkEnd w:id="51"/>
-      <w:bookmarkEnd w:id="52"/>
-      <w:bookmarkEnd w:id="53"/>
-      <w:bookmarkEnd w:id="54"/>
+      <w:bookmarkEnd w:id="56"/>
+      <w:bookmarkEnd w:id="57"/>
+      <w:bookmarkEnd w:id="58"/>
+      <w:bookmarkEnd w:id="59"/>
+      <w:bookmarkEnd w:id="60"/>
+      <w:bookmarkEnd w:id="61"/>
+      <w:bookmarkEnd w:id="62"/>
+      <w:bookmarkEnd w:id="63"/>
     </w:p>
     <w:p>
       <w:pPr>
@@ -3452,7 +4819,7 @@
           <w:u w:val="none"/>
         </w:rPr>
       </w:pPr>
-      <w:bookmarkStart w:id="55" w:name="_Hlk72395960"/>
+      <w:bookmarkStart w:id="64" w:name="_Hlk72395960"/>
       <w:r>
         <w:rPr>
           <w:u w:val="none"/>
@@ -3473,6 +4840,7 @@
         <w:rPr>
           <w:u w:val="none"/>
         </w:rPr>
+        <w:lastRenderedPageBreak/>
         <w:t xml:space="preserve">Для облегчения взаимодействия с </w:t>
       </w:r>
       <w:r>
@@ -3487,7 +4855,7 @@
         </w:rPr>
         <w:t>, необходимо наличие руководства пользователя и системного администратора</w:t>
       </w:r>
-      <w:bookmarkEnd w:id="55"/>
+      <w:bookmarkEnd w:id="64"/>
       <w:r>
         <w:rPr>
           <w:u w:val="none"/>
@@ -3509,13 +4877,14 @@
         <w:ind w:left="0" w:firstLine="851"/>
         <w:jc w:val="both"/>
       </w:pPr>
-      <w:bookmarkStart w:id="56" w:name="_Toc468832873"/>
-      <w:bookmarkStart w:id="57" w:name="_Toc482281919"/>
-      <w:bookmarkStart w:id="58" w:name="_Toc482309415"/>
-      <w:bookmarkStart w:id="59" w:name="_Toc482738527"/>
-      <w:bookmarkStart w:id="60" w:name="_Toc483494403"/>
-      <w:bookmarkStart w:id="61" w:name="_Toc9413491"/>
-      <w:bookmarkStart w:id="62" w:name="_Toc72690250"/>
+      <w:bookmarkStart w:id="65" w:name="_Toc468832873"/>
+      <w:bookmarkStart w:id="66" w:name="_Toc482281919"/>
+      <w:bookmarkStart w:id="67" w:name="_Toc482309415"/>
+      <w:bookmarkStart w:id="68" w:name="_Toc482738527"/>
+      <w:bookmarkStart w:id="69" w:name="_Toc483494403"/>
+      <w:bookmarkStart w:id="70" w:name="_Toc9413491"/>
+      <w:bookmarkStart w:id="71" w:name="_Toc72690250"/>
+      <w:bookmarkStart w:id="72" w:name="_Toc105076531"/>
       <w:r>
         <w:t>Технико-экономические</w:t>
       </w:r>
@@ -3525,13 +4894,14 @@
       <w:r>
         <w:t>показатели</w:t>
       </w:r>
-      <w:bookmarkEnd w:id="56"/>
-      <w:bookmarkEnd w:id="57"/>
-      <w:bookmarkEnd w:id="58"/>
-      <w:bookmarkEnd w:id="59"/>
-      <w:bookmarkEnd w:id="60"/>
-      <w:bookmarkEnd w:id="61"/>
-      <w:bookmarkEnd w:id="62"/>
+      <w:bookmarkEnd w:id="65"/>
+      <w:bookmarkEnd w:id="66"/>
+      <w:bookmarkEnd w:id="67"/>
+      <w:bookmarkEnd w:id="68"/>
+      <w:bookmarkEnd w:id="69"/>
+      <w:bookmarkEnd w:id="70"/>
+      <w:bookmarkEnd w:id="71"/>
+      <w:bookmarkEnd w:id="72"/>
     </w:p>
     <w:p>
       <w:pPr>
@@ -3638,12 +5008,12 @@
         </w:rPr>
         <w:t>.</w:t>
       </w:r>
-      <w:bookmarkStart w:id="63" w:name="_Toc468832874"/>
-      <w:bookmarkStart w:id="64" w:name="_Toc482281920"/>
-      <w:bookmarkStart w:id="65" w:name="_Toc482309416"/>
-      <w:bookmarkStart w:id="66" w:name="_Toc482738528"/>
-      <w:bookmarkStart w:id="67" w:name="_Toc483494404"/>
-      <w:bookmarkStart w:id="68" w:name="_Toc9413492"/>
+      <w:bookmarkStart w:id="73" w:name="_Toc468832874"/>
+      <w:bookmarkStart w:id="74" w:name="_Toc482281920"/>
+      <w:bookmarkStart w:id="75" w:name="_Toc482309416"/>
+      <w:bookmarkStart w:id="76" w:name="_Toc482738528"/>
+      <w:bookmarkStart w:id="77" w:name="_Toc483494404"/>
+      <w:bookmarkStart w:id="78" w:name="_Toc9413492"/>
     </w:p>
     <w:p>
       <w:pPr>
@@ -3659,9 +5029,9 @@
         <w:ind w:left="0" w:firstLine="851"/>
         <w:jc w:val="both"/>
       </w:pPr>
-      <w:bookmarkStart w:id="69" w:name="_Toc72690251"/>
-      <w:r>
-        <w:lastRenderedPageBreak/>
+      <w:bookmarkStart w:id="79" w:name="_Toc72690251"/>
+      <w:bookmarkStart w:id="80" w:name="_Toc105076532"/>
+      <w:r>
         <w:t>Стадии</w:t>
       </w:r>
       <w:r>
@@ -3682,13 +5052,14 @@
       <w:r>
         <w:t>разработки</w:t>
       </w:r>
-      <w:bookmarkEnd w:id="63"/>
-      <w:bookmarkEnd w:id="64"/>
-      <w:bookmarkEnd w:id="65"/>
-      <w:bookmarkEnd w:id="66"/>
-      <w:bookmarkEnd w:id="67"/>
-      <w:bookmarkEnd w:id="68"/>
-      <w:bookmarkEnd w:id="69"/>
+      <w:bookmarkEnd w:id="73"/>
+      <w:bookmarkEnd w:id="74"/>
+      <w:bookmarkEnd w:id="75"/>
+      <w:bookmarkEnd w:id="76"/>
+      <w:bookmarkEnd w:id="77"/>
+      <w:bookmarkEnd w:id="78"/>
+      <w:bookmarkEnd w:id="79"/>
+      <w:bookmarkEnd w:id="80"/>
     </w:p>
     <w:p>
       <w:pPr>
@@ -3699,12 +5070,18 @@
           <w:u w:val="none"/>
         </w:rPr>
       </w:pPr>
-      <w:bookmarkStart w:id="70" w:name="_Hlk40269110"/>
-      <w:r>
-        <w:rPr>
-          <w:u w:val="none"/>
-        </w:rPr>
-        <w:t>На таблице 1 представлены этапы разработки приложения.</w:t>
+      <w:bookmarkStart w:id="81" w:name="_Hlk40269110"/>
+      <w:r>
+        <w:rPr>
+          <w:u w:val="none"/>
+        </w:rPr>
+        <w:t>В таблице 1 представлены плановые сроки начала и окончания работы по созданию информационной системы</w:t>
+      </w:r>
+      <w:r>
+        <w:rPr>
+          <w:u w:val="none"/>
+        </w:rPr>
+        <w:t>.</w:t>
       </w:r>
     </w:p>
     <w:p>
@@ -3720,10 +5097,17 @@
         <w:rPr>
           <w:u w:val="none"/>
         </w:rPr>
-        <w:t>Таблица 1 – Этапы разработки приложения</w:t>
-      </w:r>
+        <w:t xml:space="preserve">Таблица 1 – </w:t>
+      </w:r>
+      <w:r>
+        <w:rPr>
+          <w:u w:val="none"/>
+        </w:rPr>
+        <w:t>Плановые сроки по созданию информационной системы</w:t>
+      </w:r>
+      <w:bookmarkStart w:id="82" w:name="_GoBack"/>
+      <w:bookmarkEnd w:id="82"/>
     </w:p>
-    <w:bookmarkEnd w:id="70"/>
     <w:tbl>
       <w:tblPr>
         <w:tblW w:w="5064" w:type="pct"/>
@@ -3740,7 +5124,7 @@
         <w:tblLook w:val="04A0" w:firstRow="1" w:lastRow="0" w:firstColumn="1" w:lastColumn="0" w:noHBand="0" w:noVBand="1"/>
       </w:tblPr>
       <w:tblGrid>
-        <w:gridCol w:w="2893"/>
+        <w:gridCol w:w="2895"/>
         <w:gridCol w:w="826"/>
         <w:gridCol w:w="826"/>
         <w:gridCol w:w="826"/>
@@ -3749,27 +5133,38 @@
         <w:gridCol w:w="826"/>
         <w:gridCol w:w="826"/>
         <w:gridCol w:w="826"/>
-        <w:gridCol w:w="826"/>
+        <w:gridCol w:w="824"/>
       </w:tblGrid>
       <w:tr>
         <w:tc>
           <w:tcPr>
-            <w:tcW w:w="1400" w:type="pct"/>
+            <w:tcW w:w="1401" w:type="pct"/>
             <w:shd w:val="clear" w:color="auto" w:fill="auto"/>
           </w:tcPr>
-          <w:p>
-            <w:pPr>
-              <w:rPr>
-                <w:sz w:val="22"/>
-                <w:szCs w:val="22"/>
-                <w:u w:val="none"/>
-              </w:rPr>
-            </w:pPr>
+          <w:bookmarkEnd w:id="81"/>
+          <w:p>
+            <w:pPr>
+              <w:jc w:val="center"/>
+              <w:rPr>
+                <w:sz w:val="22"/>
+                <w:szCs w:val="22"/>
+                <w:u w:val="none"/>
+              </w:rPr>
+            </w:pPr>
+            <w:r>
+              <w:rPr>
+                <w:sz w:val="22"/>
+                <w:szCs w:val="22"/>
+                <w:u w:val="none"/>
+              </w:rPr>
+              <w:t>Этапы</w:t>
+            </w:r>
           </w:p>
         </w:tc>
         <w:tc>
           <w:tcPr>
-            <w:tcW w:w="400" w:type="pct"/>
+            <w:tcW w:w="3599" w:type="pct"/>
+            <w:gridSpan w:val="9"/>
             <w:shd w:val="clear" w:color="auto" w:fill="auto"/>
           </w:tcPr>
           <w:p>
@@ -3787,199 +5182,7 @@
                 <w:szCs w:val="22"/>
                 <w:u w:val="none"/>
               </w:rPr>
-              <w:t>20%</w:t>
-            </w:r>
-          </w:p>
-        </w:tc>
-        <w:tc>
-          <w:tcPr>
-            <w:tcW w:w="400" w:type="pct"/>
-            <w:shd w:val="clear" w:color="auto" w:fill="auto"/>
-          </w:tcPr>
-          <w:p>
-            <w:pPr>
-              <w:jc w:val="center"/>
-              <w:rPr>
-                <w:sz w:val="22"/>
-                <w:szCs w:val="22"/>
-                <w:u w:val="none"/>
-              </w:rPr>
-            </w:pPr>
-            <w:r>
-              <w:rPr>
-                <w:sz w:val="22"/>
-                <w:szCs w:val="22"/>
-                <w:u w:val="none"/>
-              </w:rPr>
-              <w:t>25%</w:t>
-            </w:r>
-          </w:p>
-        </w:tc>
-        <w:tc>
-          <w:tcPr>
-            <w:tcW w:w="400" w:type="pct"/>
-            <w:shd w:val="clear" w:color="auto" w:fill="auto"/>
-          </w:tcPr>
-          <w:p>
-            <w:pPr>
-              <w:jc w:val="center"/>
-              <w:rPr>
-                <w:sz w:val="22"/>
-                <w:szCs w:val="22"/>
-                <w:u w:val="none"/>
-              </w:rPr>
-            </w:pPr>
-            <w:r>
-              <w:rPr>
-                <w:sz w:val="22"/>
-                <w:szCs w:val="22"/>
-                <w:u w:val="none"/>
-              </w:rPr>
-              <w:t>35%</w:t>
-            </w:r>
-          </w:p>
-        </w:tc>
-        <w:tc>
-          <w:tcPr>
-            <w:tcW w:w="400" w:type="pct"/>
-            <w:shd w:val="clear" w:color="auto" w:fill="auto"/>
-          </w:tcPr>
-          <w:p>
-            <w:pPr>
-              <w:jc w:val="center"/>
-              <w:rPr>
-                <w:sz w:val="22"/>
-                <w:szCs w:val="22"/>
-                <w:u w:val="none"/>
-              </w:rPr>
-            </w:pPr>
-            <w:r>
-              <w:rPr>
-                <w:sz w:val="22"/>
-                <w:szCs w:val="22"/>
-                <w:u w:val="none"/>
-              </w:rPr>
-              <w:t>50%</w:t>
-            </w:r>
-          </w:p>
-        </w:tc>
-        <w:tc>
-          <w:tcPr>
-            <w:tcW w:w="400" w:type="pct"/>
-            <w:shd w:val="clear" w:color="auto" w:fill="auto"/>
-          </w:tcPr>
-          <w:p>
-            <w:pPr>
-              <w:jc w:val="center"/>
-              <w:rPr>
-                <w:sz w:val="22"/>
-                <w:szCs w:val="22"/>
-                <w:u w:val="none"/>
-              </w:rPr>
-            </w:pPr>
-            <w:r>
-              <w:rPr>
-                <w:sz w:val="22"/>
-                <w:szCs w:val="22"/>
-                <w:u w:val="none"/>
-              </w:rPr>
-              <w:t>60%</w:t>
-            </w:r>
-          </w:p>
-        </w:tc>
-        <w:tc>
-          <w:tcPr>
-            <w:tcW w:w="400" w:type="pct"/>
-            <w:shd w:val="clear" w:color="auto" w:fill="auto"/>
-          </w:tcPr>
-          <w:p>
-            <w:pPr>
-              <w:jc w:val="center"/>
-              <w:rPr>
-                <w:sz w:val="22"/>
-                <w:szCs w:val="22"/>
-                <w:u w:val="none"/>
-              </w:rPr>
-            </w:pPr>
-            <w:r>
-              <w:rPr>
-                <w:sz w:val="22"/>
-                <w:szCs w:val="22"/>
-                <w:u w:val="none"/>
-              </w:rPr>
-              <w:t>70%</w:t>
-            </w:r>
-          </w:p>
-        </w:tc>
-        <w:tc>
-          <w:tcPr>
-            <w:tcW w:w="400" w:type="pct"/>
-            <w:shd w:val="clear" w:color="auto" w:fill="auto"/>
-          </w:tcPr>
-          <w:p>
-            <w:pPr>
-              <w:jc w:val="center"/>
-              <w:rPr>
-                <w:sz w:val="22"/>
-                <w:szCs w:val="22"/>
-                <w:u w:val="none"/>
-              </w:rPr>
-            </w:pPr>
-            <w:r>
-              <w:rPr>
-                <w:sz w:val="22"/>
-                <w:szCs w:val="22"/>
-                <w:u w:val="none"/>
-              </w:rPr>
-              <w:t>80%</w:t>
-            </w:r>
-          </w:p>
-        </w:tc>
-        <w:tc>
-          <w:tcPr>
-            <w:tcW w:w="400" w:type="pct"/>
-            <w:shd w:val="clear" w:color="auto" w:fill="auto"/>
-          </w:tcPr>
-          <w:p>
-            <w:pPr>
-              <w:jc w:val="center"/>
-              <w:rPr>
-                <w:sz w:val="22"/>
-                <w:szCs w:val="22"/>
-                <w:u w:val="none"/>
-              </w:rPr>
-            </w:pPr>
-            <w:r>
-              <w:rPr>
-                <w:sz w:val="22"/>
-                <w:szCs w:val="22"/>
-                <w:u w:val="none"/>
-              </w:rPr>
-              <w:t>90%</w:t>
-            </w:r>
-          </w:p>
-        </w:tc>
-        <w:tc>
-          <w:tcPr>
-            <w:tcW w:w="400" w:type="pct"/>
-            <w:shd w:val="clear" w:color="auto" w:fill="auto"/>
-          </w:tcPr>
-          <w:p>
-            <w:pPr>
-              <w:jc w:val="center"/>
-              <w:rPr>
-                <w:sz w:val="22"/>
-                <w:szCs w:val="22"/>
-                <w:u w:val="none"/>
-              </w:rPr>
-            </w:pPr>
-            <w:r>
-              <w:rPr>
-                <w:sz w:val="22"/>
-                <w:szCs w:val="22"/>
-                <w:u w:val="none"/>
-              </w:rPr>
-              <w:t>100%</w:t>
+              <w:t>Сроки</w:t>
             </w:r>
           </w:p>
         </w:tc>
@@ -3987,7 +5190,7 @@
       <w:tr>
         <w:tc>
           <w:tcPr>
-            <w:tcW w:w="1400" w:type="pct"/>
+            <w:tcW w:w="1401" w:type="pct"/>
             <w:shd w:val="clear" w:color="auto" w:fill="auto"/>
           </w:tcPr>
           <w:p>
@@ -4029,11 +5232,20 @@
             </w:pPr>
             <w:r>
               <w:rPr>
-                <w:sz w:val="22"/>
-                <w:szCs w:val="22"/>
-                <w:u w:val="none"/>
-              </w:rPr>
-              <w:t>23.04</w:t>
+                <w:color w:val="auto"/>
+                <w:sz w:val="22"/>
+                <w:szCs w:val="22"/>
+                <w:u w:val="none"/>
+              </w:rPr>
+              <w:t>23</w:t>
+            </w:r>
+            <w:r>
+              <w:rPr>
+                <w:sz w:val="22"/>
+                <w:szCs w:val="22"/>
+                <w:u w:val="none"/>
+              </w:rPr>
+              <w:t>.04</w:t>
             </w:r>
           </w:p>
         </w:tc>
@@ -4171,7 +5383,7 @@
       <w:tr>
         <w:tc>
           <w:tcPr>
-            <w:tcW w:w="1400" w:type="pct"/>
+            <w:tcW w:w="1401" w:type="pct"/>
             <w:shd w:val="clear" w:color="auto" w:fill="auto"/>
           </w:tcPr>
           <w:p>
@@ -4355,7 +5567,7 @@
       <w:tr>
         <w:tc>
           <w:tcPr>
-            <w:tcW w:w="1400" w:type="pct"/>
+            <w:tcW w:w="1401" w:type="pct"/>
             <w:shd w:val="clear" w:color="auto" w:fill="auto"/>
           </w:tcPr>
           <w:p>
@@ -4539,7 +5751,7 @@
       <w:tr>
         <w:tc>
           <w:tcPr>
-            <w:tcW w:w="1400" w:type="pct"/>
+            <w:tcW w:w="1401" w:type="pct"/>
             <w:shd w:val="clear" w:color="auto" w:fill="auto"/>
           </w:tcPr>
           <w:p>
@@ -4724,7 +5936,7 @@
       <w:tr>
         <w:tc>
           <w:tcPr>
-            <w:tcW w:w="1400" w:type="pct"/>
+            <w:tcW w:w="1401" w:type="pct"/>
             <w:shd w:val="clear" w:color="auto" w:fill="auto"/>
           </w:tcPr>
           <w:p>
@@ -4911,7 +6123,7 @@
       <w:tr>
         <w:tc>
           <w:tcPr>
-            <w:tcW w:w="1400" w:type="pct"/>
+            <w:tcW w:w="1401" w:type="pct"/>
             <w:shd w:val="clear" w:color="auto" w:fill="auto"/>
           </w:tcPr>
           <w:p>
@@ -5098,7 +6310,7 @@
       <w:tr>
         <w:tc>
           <w:tcPr>
-            <w:tcW w:w="1400" w:type="pct"/>
+            <w:tcW w:w="1401" w:type="pct"/>
             <w:shd w:val="clear" w:color="auto" w:fill="auto"/>
           </w:tcPr>
           <w:p>
@@ -5285,7 +6497,7 @@
       <w:tr>
         <w:tc>
           <w:tcPr>
-            <w:tcW w:w="1400" w:type="pct"/>
+            <w:tcW w:w="1401" w:type="pct"/>
             <w:shd w:val="clear" w:color="auto" w:fill="auto"/>
           </w:tcPr>
           <w:p>
@@ -5472,7 +6684,7 @@
       <w:tr>
         <w:tc>
           <w:tcPr>
-            <w:tcW w:w="1400" w:type="pct"/>
+            <w:tcW w:w="1401" w:type="pct"/>
             <w:shd w:val="clear" w:color="auto" w:fill="auto"/>
           </w:tcPr>
           <w:p>
@@ -5681,7 +6893,7 @@
 </file>
 
 <file path=word/endnotes.xml><?xml version="1.0" encoding="utf-8"?>
-<w:endnotes xmlns:wpc="http://schemas.microsoft.com/office/word/2010/wordprocessingCanvas" xmlns:cx="http://schemas.microsoft.com/office/drawing/2014/chartex" xmlns:cx1="http://schemas.microsoft.com/office/drawing/2015/9/8/chartex" xmlns:cx2="http://schemas.microsoft.com/office/drawing/2015/10/21/chartex" xmlns:cx3="http://schemas.microsoft.com/office/drawing/2016/5/9/chartex" xmlns:cx4="http://schemas.microsoft.com/office/drawing/2016/5/10/chartex" xmlns:cx5="http://schemas.microsoft.com/office/drawing/2016/5/11/chartex" xmlns:cx6="http://schemas.microsoft.com/office/drawing/2016/5/12/chartex" xmlns:cx7="http://schemas.microsoft.com/office/drawing/2016/5/13/chartex" xmlns:cx8="http://schemas.microsoft.com/office/drawing/2016/5/14/chartex" xmlns:mc="http://schemas.openxmlformats.org/markup-compatibility/2006" xmlns:aink="http://schemas.microsoft.com/office/drawing/2016/ink" xmlns:am3d="http://schemas.microsoft.com/office/drawing/2017/model3d" xmlns:o="urn:schemas-microsoft-com:office:office" xmlns:r="http://schemas.openxmlformats.org/officeDocument/2006/relationships" xmlns:m="http://schemas.openxmlformats.org/officeDocument/2006/math" xmlns:v="urn:schemas-microsoft-com:vml" xmlns:wp14="http://schemas.microsoft.com/office/word/2010/wordprocessingDrawing" xmlns:wp="http://schemas.openxmlformats.org/drawingml/2006/wordprocessingDrawing" xmlns:w10="urn:schemas-microsoft-com:office:word" xmlns:w="http://schemas.openxmlformats.org/wordprocessingml/2006/main" xmlns:w14="http://schemas.microsoft.com/office/word/2010/wordml" xmlns:w15="http://schemas.microsoft.com/office/word/2012/wordml" xmlns:w16cex="http://schemas.microsoft.com/office/word/2018/wordml/cex" xmlns:w16cid="http://schemas.microsoft.com/office/word/2016/wordml/cid" xmlns:w16="http://schemas.microsoft.com/office/word/2018/wordml" xmlns:w16se="http://schemas.microsoft.com/office/word/2015/wordml/symex" xmlns:wpg="http://schemas.microsoft.com/office/word/2010/wordprocessingGroup" xmlns:wpi="http://schemas.microsoft.com/office/word/2010/wordprocessingInk" xmlns:wne="http://schemas.microsoft.com/office/word/2006/wordml" xmlns:wps="http://schemas.microsoft.com/office/word/2010/wordprocessingShape" mc:Ignorable="w14 w15 w16se w16cid w16 w16cex wp14">
+<w:endnotes xmlns:wpc="http://schemas.microsoft.com/office/word/2010/wordprocessingCanvas" xmlns:cx="http://schemas.microsoft.com/office/drawing/2014/chartex" xmlns:cx1="http://schemas.microsoft.com/office/drawing/2015/9/8/chartex" xmlns:cx2="http://schemas.microsoft.com/office/drawing/2015/10/21/chartex" xmlns:cx3="http://schemas.microsoft.com/office/drawing/2016/5/9/chartex" xmlns:cx4="http://schemas.microsoft.com/office/drawing/2016/5/10/chartex" xmlns:cx5="http://schemas.microsoft.com/office/drawing/2016/5/11/chartex" xmlns:cx6="http://schemas.microsoft.com/office/drawing/2016/5/12/chartex" xmlns:cx7="http://schemas.microsoft.com/office/drawing/2016/5/13/chartex" xmlns:cx8="http://schemas.microsoft.com/office/drawing/2016/5/14/chartex" xmlns:mc="http://schemas.openxmlformats.org/markup-compatibility/2006" xmlns:aink="http://schemas.microsoft.com/office/drawing/2016/ink" xmlns:am3d="http://schemas.microsoft.com/office/drawing/2017/model3d" xmlns:o="urn:schemas-microsoft-com:office:office" xmlns:r="http://schemas.openxmlformats.org/officeDocument/2006/relationships" xmlns:m="http://schemas.openxmlformats.org/officeDocument/2006/math" xmlns:v="urn:schemas-microsoft-com:vml" xmlns:wp14="http://schemas.microsoft.com/office/word/2010/wordprocessingDrawing" xmlns:wp="http://schemas.openxmlformats.org/drawingml/2006/wordprocessingDrawing" xmlns:w10="urn:schemas-microsoft-com:office:word" xmlns:w="http://schemas.openxmlformats.org/wordprocessingml/2006/main" xmlns:w14="http://schemas.microsoft.com/office/word/2010/wordml" xmlns:w15="http://schemas.microsoft.com/office/word/2012/wordml" xmlns:w16cid="http://schemas.microsoft.com/office/word/2016/wordml/cid" xmlns:w16se="http://schemas.microsoft.com/office/word/2015/wordml/symex" xmlns:wpg="http://schemas.microsoft.com/office/word/2010/wordprocessingGroup" xmlns:wpi="http://schemas.microsoft.com/office/word/2010/wordprocessingInk" xmlns:wne="http://schemas.microsoft.com/office/word/2006/wordml" xmlns:wps="http://schemas.microsoft.com/office/word/2010/wordprocessingShape" mc:Ignorable="w14 w15 w16se w16cid wp14">
   <w:endnote w:type="separator" w:id="-1">
     <w:p>
       <w:r>
@@ -5700,7 +6912,7 @@
 </file>
 
 <file path=word/footer1.xml><?xml version="1.0" encoding="utf-8"?>
-<w:ftr xmlns:wpc="http://schemas.microsoft.com/office/word/2010/wordprocessingCanvas" xmlns:cx="http://schemas.microsoft.com/office/drawing/2014/chartex" xmlns:cx1="http://schemas.microsoft.com/office/drawing/2015/9/8/chartex" xmlns:cx2="http://schemas.microsoft.com/office/drawing/2015/10/21/chartex" xmlns:cx3="http://schemas.microsoft.com/office/drawing/2016/5/9/chartex" xmlns:cx4="http://schemas.microsoft.com/office/drawing/2016/5/10/chartex" xmlns:cx5="http://schemas.microsoft.com/office/drawing/2016/5/11/chartex" xmlns:cx6="http://schemas.microsoft.com/office/drawing/2016/5/12/chartex" xmlns:cx7="http://schemas.microsoft.com/office/drawing/2016/5/13/chartex" xmlns:cx8="http://schemas.microsoft.com/office/drawing/2016/5/14/chartex" xmlns:mc="http://schemas.openxmlformats.org/markup-compatibility/2006" xmlns:aink="http://schemas.microsoft.com/office/drawing/2016/ink" xmlns:am3d="http://schemas.microsoft.com/office/drawing/2017/model3d" xmlns:o="urn:schemas-microsoft-com:office:office" xmlns:r="http://schemas.openxmlformats.org/officeDocument/2006/relationships" xmlns:m="http://schemas.openxmlformats.org/officeDocument/2006/math" xmlns:v="urn:schemas-microsoft-com:vml" xmlns:wp14="http://schemas.microsoft.com/office/word/2010/wordprocessingDrawing" xmlns:wp="http://schemas.openxmlformats.org/drawingml/2006/wordprocessingDrawing" xmlns:w10="urn:schemas-microsoft-com:office:word" xmlns:w="http://schemas.openxmlformats.org/wordprocessingml/2006/main" xmlns:w14="http://schemas.microsoft.com/office/word/2010/wordml" xmlns:w15="http://schemas.microsoft.com/office/word/2012/wordml" xmlns:w16cex="http://schemas.microsoft.com/office/word/2018/wordml/cex" xmlns:w16cid="http://schemas.microsoft.com/office/word/2016/wordml/cid" xmlns:w16="http://schemas.microsoft.com/office/word/2018/wordml" xmlns:w16se="http://schemas.microsoft.com/office/word/2015/wordml/symex" xmlns:wpg="http://schemas.microsoft.com/office/word/2010/wordprocessingGroup" xmlns:wpi="http://schemas.microsoft.com/office/word/2010/wordprocessingInk" xmlns:wne="http://schemas.microsoft.com/office/word/2006/wordml" xmlns:wps="http://schemas.microsoft.com/office/word/2010/wordprocessingShape" mc:Ignorable="w14 w15 w16se w16cid w16 w16cex wp14">
+<w:ftr xmlns:wpc="http://schemas.microsoft.com/office/word/2010/wordprocessingCanvas" xmlns:cx="http://schemas.microsoft.com/office/drawing/2014/chartex" xmlns:cx1="http://schemas.microsoft.com/office/drawing/2015/9/8/chartex" xmlns:cx2="http://schemas.microsoft.com/office/drawing/2015/10/21/chartex" xmlns:cx3="http://schemas.microsoft.com/office/drawing/2016/5/9/chartex" xmlns:cx4="http://schemas.microsoft.com/office/drawing/2016/5/10/chartex" xmlns:cx5="http://schemas.microsoft.com/office/drawing/2016/5/11/chartex" xmlns:cx6="http://schemas.microsoft.com/office/drawing/2016/5/12/chartex" xmlns:cx7="http://schemas.microsoft.com/office/drawing/2016/5/13/chartex" xmlns:cx8="http://schemas.microsoft.com/office/drawing/2016/5/14/chartex" xmlns:mc="http://schemas.openxmlformats.org/markup-compatibility/2006" xmlns:aink="http://schemas.microsoft.com/office/drawing/2016/ink" xmlns:am3d="http://schemas.microsoft.com/office/drawing/2017/model3d" xmlns:o="urn:schemas-microsoft-com:office:office" xmlns:r="http://schemas.openxmlformats.org/officeDocument/2006/relationships" xmlns:m="http://schemas.openxmlformats.org/officeDocument/2006/math" xmlns:v="urn:schemas-microsoft-com:vml" xmlns:wp14="http://schemas.microsoft.com/office/word/2010/wordprocessingDrawing" xmlns:wp="http://schemas.openxmlformats.org/drawingml/2006/wordprocessingDrawing" xmlns:w10="urn:schemas-microsoft-com:office:word" xmlns:w="http://schemas.openxmlformats.org/wordprocessingml/2006/main" xmlns:w14="http://schemas.microsoft.com/office/word/2010/wordml" xmlns:w15="http://schemas.microsoft.com/office/word/2012/wordml" xmlns:w16cid="http://schemas.microsoft.com/office/word/2016/wordml/cid" xmlns:w16se="http://schemas.microsoft.com/office/word/2015/wordml/symex" xmlns:wpg="http://schemas.microsoft.com/office/word/2010/wordprocessingGroup" xmlns:wpi="http://schemas.microsoft.com/office/word/2010/wordprocessingInk" xmlns:wne="http://schemas.microsoft.com/office/word/2006/wordml" xmlns:wps="http://schemas.microsoft.com/office/word/2010/wordprocessingShape" mc:Ignorable="w14 w15 w16se w16cid wp14">
   <w:sdt>
     <w:sdtPr>
       <w:id w:val="-1272471669"/>
@@ -5763,7 +6975,7 @@
 </file>
 
 <file path=word/footnotes.xml><?xml version="1.0" encoding="utf-8"?>
-<w:footnotes xmlns:wpc="http://schemas.microsoft.com/office/word/2010/wordprocessingCanvas" xmlns:cx="http://schemas.microsoft.com/office/drawing/2014/chartex" xmlns:cx1="http://schemas.microsoft.com/office/drawing/2015/9/8/chartex" xmlns:cx2="http://schemas.microsoft.com/office/drawing/2015/10/21/chartex" xmlns:cx3="http://schemas.microsoft.com/office/drawing/2016/5/9/chartex" xmlns:cx4="http://schemas.microsoft.com/office/drawing/2016/5/10/chartex" xmlns:cx5="http://schemas.microsoft.com/office/drawing/2016/5/11/chartex" xmlns:cx6="http://schemas.microsoft.com/office/drawing/2016/5/12/chartex" xmlns:cx7="http://schemas.microsoft.com/office/drawing/2016/5/13/chartex" xmlns:cx8="http://schemas.microsoft.com/office/drawing/2016/5/14/chartex" xmlns:mc="http://schemas.openxmlformats.org/markup-compatibility/2006" xmlns:aink="http://schemas.microsoft.com/office/drawing/2016/ink" xmlns:am3d="http://schemas.microsoft.com/office/drawing/2017/model3d" xmlns:o="urn:schemas-microsoft-com:office:office" xmlns:r="http://schemas.openxmlformats.org/officeDocument/2006/relationships" xmlns:m="http://schemas.openxmlformats.org/officeDocument/2006/math" xmlns:v="urn:schemas-microsoft-com:vml" xmlns:wp14="http://schemas.microsoft.com/office/word/2010/wordprocessingDrawing" xmlns:wp="http://schemas.openxmlformats.org/drawingml/2006/wordprocessingDrawing" xmlns:w10="urn:schemas-microsoft-com:office:word" xmlns:w="http://schemas.openxmlformats.org/wordprocessingml/2006/main" xmlns:w14="http://schemas.microsoft.com/office/word/2010/wordml" xmlns:w15="http://schemas.microsoft.com/office/word/2012/wordml" xmlns:w16cex="http://schemas.microsoft.com/office/word/2018/wordml/cex" xmlns:w16cid="http://schemas.microsoft.com/office/word/2016/wordml/cid" xmlns:w16="http://schemas.microsoft.com/office/word/2018/wordml" xmlns:w16se="http://schemas.microsoft.com/office/word/2015/wordml/symex" xmlns:wpg="http://schemas.microsoft.com/office/word/2010/wordprocessingGroup" xmlns:wpi="http://schemas.microsoft.com/office/word/2010/wordprocessingInk" xmlns:wne="http://schemas.microsoft.com/office/word/2006/wordml" xmlns:wps="http://schemas.microsoft.com/office/word/2010/wordprocessingShape" mc:Ignorable="w14 w15 w16se w16cid w16 w16cex wp14">
+<w:footnotes xmlns:wpc="http://schemas.microsoft.com/office/word/2010/wordprocessingCanvas" xmlns:cx="http://schemas.microsoft.com/office/drawing/2014/chartex" xmlns:cx1="http://schemas.microsoft.com/office/drawing/2015/9/8/chartex" xmlns:cx2="http://schemas.microsoft.com/office/drawing/2015/10/21/chartex" xmlns:cx3="http://schemas.microsoft.com/office/drawing/2016/5/9/chartex" xmlns:cx4="http://schemas.microsoft.com/office/drawing/2016/5/10/chartex" xmlns:cx5="http://schemas.microsoft.com/office/drawing/2016/5/11/chartex" xmlns:cx6="http://schemas.microsoft.com/office/drawing/2016/5/12/chartex" xmlns:cx7="http://schemas.microsoft.com/office/drawing/2016/5/13/chartex" xmlns:cx8="http://schemas.microsoft.com/office/drawing/2016/5/14/chartex" xmlns:mc="http://schemas.openxmlformats.org/markup-compatibility/2006" xmlns:aink="http://schemas.microsoft.com/office/drawing/2016/ink" xmlns:am3d="http://schemas.microsoft.com/office/drawing/2017/model3d" xmlns:o="urn:schemas-microsoft-com:office:office" xmlns:r="http://schemas.openxmlformats.org/officeDocument/2006/relationships" xmlns:m="http://schemas.openxmlformats.org/officeDocument/2006/math" xmlns:v="urn:schemas-microsoft-com:vml" xmlns:wp14="http://schemas.microsoft.com/office/word/2010/wordprocessingDrawing" xmlns:wp="http://schemas.openxmlformats.org/drawingml/2006/wordprocessingDrawing" xmlns:w10="urn:schemas-microsoft-com:office:word" xmlns:w="http://schemas.openxmlformats.org/wordprocessingml/2006/main" xmlns:w14="http://schemas.microsoft.com/office/word/2010/wordml" xmlns:w15="http://schemas.microsoft.com/office/word/2012/wordml" xmlns:w16cid="http://schemas.microsoft.com/office/word/2016/wordml/cid" xmlns:w16se="http://schemas.microsoft.com/office/word/2015/wordml/symex" xmlns:wpg="http://schemas.microsoft.com/office/word/2010/wordprocessingGroup" xmlns:wpi="http://schemas.microsoft.com/office/word/2010/wordprocessingInk" xmlns:wne="http://schemas.microsoft.com/office/word/2006/wordml" xmlns:wps="http://schemas.microsoft.com/office/word/2010/wordprocessingShape" mc:Ignorable="w14 w15 w16se w16cid wp14">
   <w:footnote w:type="separator" w:id="-1">
     <w:p>
       <w:r>
@@ -5782,7 +6994,7 @@
 </file>
 
 <file path=word/numbering.xml><?xml version="1.0" encoding="utf-8"?>
-<w:numbering xmlns:wpc="http://schemas.microsoft.com/office/word/2010/wordprocessingCanvas" xmlns:cx="http://schemas.microsoft.com/office/drawing/2014/chartex" xmlns:cx1="http://schemas.microsoft.com/office/drawing/2015/9/8/chartex" xmlns:cx2="http://schemas.microsoft.com/office/drawing/2015/10/21/chartex" xmlns:cx3="http://schemas.microsoft.com/office/drawing/2016/5/9/chartex" xmlns:cx4="http://schemas.microsoft.com/office/drawing/2016/5/10/chartex" xmlns:cx5="http://schemas.microsoft.com/office/drawing/2016/5/11/chartex" xmlns:cx6="http://schemas.microsoft.com/office/drawing/2016/5/12/chartex" xmlns:cx7="http://schemas.microsoft.com/office/drawing/2016/5/13/chartex" xmlns:cx8="http://schemas.microsoft.com/office/drawing/2016/5/14/chartex" xmlns:mc="http://schemas.openxmlformats.org/markup-compatibility/2006" xmlns:aink="http://schemas.microsoft.com/office/drawing/2016/ink" xmlns:am3d="http://schemas.microsoft.com/office/drawing/2017/model3d" xmlns:o="urn:schemas-microsoft-com:office:office" xmlns:r="http://schemas.openxmlformats.org/officeDocument/2006/relationships" xmlns:m="http://schemas.openxmlformats.org/officeDocument/2006/math" xmlns:v="urn:schemas-microsoft-com:vml" xmlns:wp14="http://schemas.microsoft.com/office/word/2010/wordprocessingDrawing" xmlns:wp="http://schemas.openxmlformats.org/drawingml/2006/wordprocessingDrawing" xmlns:w10="urn:schemas-microsoft-com:office:word" xmlns:w="http://schemas.openxmlformats.org/wordprocessingml/2006/main" xmlns:w14="http://schemas.microsoft.com/office/word/2010/wordml" xmlns:w15="http://schemas.microsoft.com/office/word/2012/wordml" xmlns:w16cex="http://schemas.microsoft.com/office/word/2018/wordml/cex" xmlns:w16cid="http://schemas.microsoft.com/office/word/2016/wordml/cid" xmlns:w16="http://schemas.microsoft.com/office/word/2018/wordml" xmlns:w16se="http://schemas.microsoft.com/office/word/2015/wordml/symex" xmlns:wpg="http://schemas.microsoft.com/office/word/2010/wordprocessingGroup" xmlns:wpi="http://schemas.microsoft.com/office/word/2010/wordprocessingInk" xmlns:wne="http://schemas.microsoft.com/office/word/2006/wordml" xmlns:wps="http://schemas.microsoft.com/office/word/2010/wordprocessingShape" mc:Ignorable="w14 w15 w16se w16cid w16 w16cex wp14">
+<w:numbering xmlns:wpc="http://schemas.microsoft.com/office/word/2010/wordprocessingCanvas" xmlns:cx="http://schemas.microsoft.com/office/drawing/2014/chartex" xmlns:cx1="http://schemas.microsoft.com/office/drawing/2015/9/8/chartex" xmlns:cx2="http://schemas.microsoft.com/office/drawing/2015/10/21/chartex" xmlns:cx3="http://schemas.microsoft.com/office/drawing/2016/5/9/chartex" xmlns:cx4="http://schemas.microsoft.com/office/drawing/2016/5/10/chartex" xmlns:cx5="http://schemas.microsoft.com/office/drawing/2016/5/11/chartex" xmlns:cx6="http://schemas.microsoft.com/office/drawing/2016/5/12/chartex" xmlns:cx7="http://schemas.microsoft.com/office/drawing/2016/5/13/chartex" xmlns:cx8="http://schemas.microsoft.com/office/drawing/2016/5/14/chartex" xmlns:mc="http://schemas.openxmlformats.org/markup-compatibility/2006" xmlns:aink="http://schemas.microsoft.com/office/drawing/2016/ink" xmlns:am3d="http://schemas.microsoft.com/office/drawing/2017/model3d" xmlns:o="urn:schemas-microsoft-com:office:office" xmlns:r="http://schemas.openxmlformats.org/officeDocument/2006/relationships" xmlns:m="http://schemas.openxmlformats.org/officeDocument/2006/math" xmlns:v="urn:schemas-microsoft-com:vml" xmlns:wp14="http://schemas.microsoft.com/office/word/2010/wordprocessingDrawing" xmlns:wp="http://schemas.openxmlformats.org/drawingml/2006/wordprocessingDrawing" xmlns:w10="urn:schemas-microsoft-com:office:word" xmlns:w="http://schemas.openxmlformats.org/wordprocessingml/2006/main" xmlns:w14="http://schemas.microsoft.com/office/word/2010/wordml" xmlns:w15="http://schemas.microsoft.com/office/word/2012/wordml" xmlns:w16cid="http://schemas.microsoft.com/office/word/2016/wordml/cid" xmlns:w16se="http://schemas.microsoft.com/office/word/2015/wordml/symex" xmlns:wpg="http://schemas.microsoft.com/office/word/2010/wordprocessingGroup" xmlns:wpi="http://schemas.microsoft.com/office/word/2010/wordprocessingInk" xmlns:wne="http://schemas.microsoft.com/office/word/2006/wordml" xmlns:wps="http://schemas.microsoft.com/office/word/2010/wordprocessingShape" mc:Ignorable="w14 w15 w16se w16cid wp14">
   <w:abstractNum w:abstractNumId="0" w15:restartNumberingAfterBreak="0">
     <w:nsid w:val="079F0CAD"/>
     <w:multiLevelType w:val="hybridMultilevel"/>
@@ -8389,7 +9601,7 @@
 </file>
 
 <file path=word/styles.xml><?xml version="1.0" encoding="utf-8"?>
-<w:styles xmlns:mc="http://schemas.openxmlformats.org/markup-compatibility/2006" xmlns:r="http://schemas.openxmlformats.org/officeDocument/2006/relationships" xmlns:w="http://schemas.openxmlformats.org/wordprocessingml/2006/main" xmlns:w14="http://schemas.microsoft.com/office/word/2010/wordml" xmlns:w15="http://schemas.microsoft.com/office/word/2012/wordml" xmlns:w16cex="http://schemas.microsoft.com/office/word/2018/wordml/cex" xmlns:w16cid="http://schemas.microsoft.com/office/word/2016/wordml/cid" xmlns:w16="http://schemas.microsoft.com/office/word/2018/wordml" xmlns:w16se="http://schemas.microsoft.com/office/word/2015/wordml/symex" mc:Ignorable="w14 w15 w16se w16cid w16 w16cex">
+<w:styles xmlns:mc="http://schemas.openxmlformats.org/markup-compatibility/2006" xmlns:r="http://schemas.openxmlformats.org/officeDocument/2006/relationships" xmlns:w="http://schemas.openxmlformats.org/wordprocessingml/2006/main" xmlns:w14="http://schemas.microsoft.com/office/word/2010/wordml" xmlns:w15="http://schemas.microsoft.com/office/word/2012/wordml" xmlns:w16cid="http://schemas.microsoft.com/office/word/2016/wordml/cid" xmlns:w16se="http://schemas.microsoft.com/office/word/2015/wordml/symex" mc:Ignorable="w14 w15 w16se w16cid">
   <w:docDefaults>
     <w:rPrDefault>
       <w:rPr>
@@ -8405,7 +9617,7 @@
       </w:pPr>
     </w:pPrDefault>
   </w:docDefaults>
-  <w:latentStyles w:defLockedState="0" w:defUIPriority="99" w:defSemiHidden="0" w:defUnhideWhenUsed="0" w:defQFormat="0" w:count="376">
+  <w:latentStyles w:defLockedState="0" w:defUIPriority="99" w:defSemiHidden="0" w:defUnhideWhenUsed="0" w:defQFormat="0" w:count="375">
     <w:lsdException w:name="Normal" w:uiPriority="0" w:qFormat="1"/>
     <w:lsdException w:name="heading 1" w:uiPriority="0" w:qFormat="1"/>
     <w:lsdException w:name="heading 2" w:semiHidden="1" w:uiPriority="9" w:unhideWhenUsed="1" w:qFormat="1"/>
@@ -8511,6 +9723,7 @@
     <w:lsdException w:name="HTML Sample" w:semiHidden="1" w:unhideWhenUsed="1"/>
     <w:lsdException w:name="HTML Typewriter" w:semiHidden="1" w:unhideWhenUsed="1"/>
     <w:lsdException w:name="HTML Variable" w:semiHidden="1" w:unhideWhenUsed="1"/>
+    <w:lsdException w:name="Normal Table" w:semiHidden="1" w:unhideWhenUsed="1"/>
     <w:lsdException w:name="annotation subject" w:semiHidden="1" w:unhideWhenUsed="1"/>
     <w:lsdException w:name="No List" w:semiHidden="1" w:unhideWhenUsed="1"/>
     <w:lsdException w:name="Outline List 1" w:semiHidden="1" w:unhideWhenUsed="1"/>
@@ -8557,8 +9770,10 @@
     <w:lsdException w:name="Table Subtle 2" w:semiHidden="1" w:unhideWhenUsed="1"/>
     <w:lsdException w:name="Table Web 1" w:semiHidden="1" w:unhideWhenUsed="1"/>
     <w:lsdException w:name="Table Web 2" w:semiHidden="1" w:unhideWhenUsed="1"/>
+    <w:lsdException w:name="Table Web 3" w:semiHidden="1" w:unhideWhenUsed="1"/>
     <w:lsdException w:name="Balloon Text" w:semiHidden="1" w:unhideWhenUsed="1"/>
     <w:lsdException w:name="Table Grid" w:uiPriority="59"/>
+    <w:lsdException w:name="Table Theme" w:semiHidden="1" w:unhideWhenUsed="1"/>
     <w:lsdException w:name="Placeholder Text" w:semiHidden="1"/>
     <w:lsdException w:name="No Spacing" w:uiPriority="1" w:qFormat="1"/>
     <w:lsdException w:name="Light Shading" w:uiPriority="60"/>
@@ -8778,12 +9993,11 @@
     <w:lsdException w:name="Smart Hyperlink" w:semiHidden="1" w:unhideWhenUsed="1"/>
     <w:lsdException w:name="Hashtag" w:semiHidden="1" w:unhideWhenUsed="1"/>
     <w:lsdException w:name="Unresolved Mention" w:semiHidden="1" w:unhideWhenUsed="1"/>
-    <w:lsdException w:name="Smart Link" w:semiHidden="1" w:unhideWhenUsed="1"/>
   </w:latentStyles>
   <w:style w:type="paragraph" w:default="1" w:styleId="a">
     <w:name w:val="Normal"/>
     <w:qFormat/>
-    <w:rsid w:val="00C44F17"/>
+    <w:rsid w:val="007B4C66"/>
     <w:pPr>
       <w:spacing w:after="0" w:line="240" w:lineRule="auto"/>
     </w:pPr>
@@ -8986,6 +10200,52 @@
       <w:szCs w:val="16"/>
       <w:u w:val="single"/>
       <w:lang w:eastAsia="ru-RU"/>
+    </w:rPr>
+  </w:style>
+  <w:style w:type="paragraph" w:styleId="aa">
+    <w:name w:val="TOC Heading"/>
+    <w:basedOn w:val="1"/>
+    <w:next w:val="a"/>
+    <w:uiPriority w:val="39"/>
+    <w:unhideWhenUsed/>
+    <w:qFormat/>
+    <w:rsid w:val="00604B98"/>
+    <w:pPr>
+      <w:keepLines/>
+      <w:spacing w:after="0" w:line="259" w:lineRule="auto"/>
+      <w:ind w:firstLine="0"/>
+      <w:jc w:val="left"/>
+      <w:outlineLvl w:val="9"/>
+    </w:pPr>
+    <w:rPr>
+      <w:rFonts w:asciiTheme="majorHAnsi" w:eastAsiaTheme="majorEastAsia" w:hAnsiTheme="majorHAnsi" w:cstheme="majorBidi"/>
+      <w:b w:val="0"/>
+      <w:color w:val="365F91" w:themeColor="accent1" w:themeShade="BF"/>
+      <w:sz w:val="32"/>
+      <w:szCs w:val="32"/>
+    </w:rPr>
+  </w:style>
+  <w:style w:type="paragraph" w:styleId="13">
+    <w:name w:val="toc 1"/>
+    <w:basedOn w:val="a"/>
+    <w:next w:val="a"/>
+    <w:autoRedefine/>
+    <w:uiPriority w:val="39"/>
+    <w:unhideWhenUsed/>
+    <w:rsid w:val="00604B98"/>
+    <w:pPr>
+      <w:spacing w:after="100"/>
+    </w:pPr>
+  </w:style>
+  <w:style w:type="character" w:styleId="ab">
+    <w:name w:val="Hyperlink"/>
+    <w:basedOn w:val="a0"/>
+    <w:uiPriority w:val="99"/>
+    <w:unhideWhenUsed/>
+    <w:rsid w:val="00604B98"/>
+    <w:rPr>
+      <w:color w:val="0000FF" w:themeColor="hyperlink"/>
+      <w:u w:val="single"/>
     </w:rPr>
   </w:style>
 </w:styles>
@@ -9281,7 +10541,7 @@
 </file>
 
 <file path=customXml/itemProps1.xml><?xml version="1.0" encoding="utf-8"?>
-<ds:datastoreItem xmlns:ds="http://schemas.openxmlformats.org/officeDocument/2006/customXml" ds:itemID="{B67EA683-3897-4EB8-B5F8-1981E573CF91}">
+<ds:datastoreItem xmlns:ds="http://schemas.openxmlformats.org/officeDocument/2006/customXml" ds:itemID="{90CF6F89-9A03-4053-A593-0112BA281DAE}">
   <ds:schemaRefs>
     <ds:schemaRef ds:uri="http://schemas.openxmlformats.org/officeDocument/2006/bibliography"/>
   </ds:schemaRefs>

</xml_diff>